<commit_message>
More tweaks to front cover
Still trying to fix a problem with transparency color.  Not quite solved
yet....
</commit_message>
<xml_diff>
--- a/StudentGuideModule2/132_front_pages/capacitor2_on_blue_background.docx
+++ b/StudentGuideModule2/132_front_pages/capacitor2_on_blue_background.docx
@@ -21,13 +21,13 @@
               <wp:anchor distT="0" distB="0" distL="114300" distR="114300" simplePos="0" relativeHeight="251659263" behindDoc="1" locked="0" layoutInCell="1" allowOverlap="1">
                 <wp:simplePos x="0" y="0"/>
                 <wp:positionH relativeFrom="column">
-                  <wp:posOffset>-99060</wp:posOffset>
+                  <wp:posOffset>-563880</wp:posOffset>
                 </wp:positionH>
                 <wp:positionV relativeFrom="paragraph">
-                  <wp:posOffset>-45720</wp:posOffset>
+                  <wp:posOffset>-464820</wp:posOffset>
                 </wp:positionV>
-                <wp:extent cx="4899660" cy="4861560"/>
-                <wp:effectExtent l="0" t="0" r="15240" b="15240"/>
+                <wp:extent cx="7292340" cy="5280660"/>
+                <wp:effectExtent l="0" t="0" r="3810" b="0"/>
                 <wp:wrapNone/>
                 <wp:docPr id="5" name="Rectangle 5"/>
                 <wp:cNvGraphicFramePr/>
@@ -38,7 +38,7 @@
                       <wps:spPr>
                         <a:xfrm>
                           <a:off x="0" y="0"/>
-                          <a:ext cx="4899660" cy="4861560"/>
+                          <a:ext cx="7292340" cy="5280660"/>
                         </a:xfrm>
                         <a:prstGeom prst="rect">
                           <a:avLst/>
@@ -46,6 +46,9 @@
                         <a:solidFill>
                           <a:srgbClr val="0000A0"/>
                         </a:solidFill>
+                        <a:ln>
+                          <a:noFill/>
+                        </a:ln>
                       </wps:spPr>
                       <wps:style>
                         <a:lnRef idx="2">
@@ -83,7 +86,7 @@
           </mc:Choice>
           <mc:Fallback>
             <w:pict>
-              <v:rect id="Rectangle 5" o:spid="_x0000_s1026" style="position:absolute;margin-left:-7.8pt;margin-top:-3.6pt;width:385.8pt;height:382.8pt;z-index:-251657217;visibility:visible;mso-wrap-style:square;mso-width-percent:0;mso-height-percent:0;mso-wrap-distance-left:9pt;mso-wrap-distance-top:0;mso-wrap-distance-right:9pt;mso-wrap-distance-bottom:0;mso-position-horizontal:absolute;mso-position-horizontal-relative:text;mso-position-vertical:absolute;mso-position-vertical-relative:text;mso-width-percent:0;mso-height-percent:0;mso-width-relative:margin;mso-height-relative:margin;v-text-anchor:middle" o:gfxdata="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" fillcolor="#0000a0" strokecolor="#243f60 [1604]" strokeweight="2pt"/>
+              <v:rect id="Rectangle 5" o:spid="_x0000_s1026" style="position:absolute;margin-left:-44.4pt;margin-top:-36.6pt;width:574.2pt;height:415.8pt;z-index:-251657217;visibility:visible;mso-wrap-style:square;mso-width-percent:0;mso-height-percent:0;mso-wrap-distance-left:9pt;mso-wrap-distance-top:0;mso-wrap-distance-right:9pt;mso-wrap-distance-bottom:0;mso-position-horizontal:absolute;mso-position-horizontal-relative:text;mso-position-vertical:absolute;mso-position-vertical-relative:text;mso-width-percent:0;mso-height-percent:0;mso-width-relative:margin;mso-height-relative:margin;v-text-anchor:middle" o:gfxdata="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" fillcolor="#0000a0" stroked="f" strokeweight="2pt"/>
             </w:pict>
           </mc:Fallback>
         </mc:AlternateContent>
@@ -337,21 +340,12 @@
                                 <w:sz w:val="72"/>
                               </w:rPr>
                             </w:pPr>
-                            <w:proofErr w:type="gramStart"/>
                             <w:r>
                               <w:rPr>
                                 <w:color w:val="FFFFFF" w:themeColor="background1"/>
                                 <w:sz w:val="72"/>
                               </w:rPr>
-                              <w:t>positive</w:t>
-                            </w:r>
-                            <w:proofErr w:type="gramEnd"/>
-                            <w:r>
-                              <w:rPr>
-                                <w:color w:val="FFFFFF" w:themeColor="background1"/>
-                                <w:sz w:val="72"/>
-                              </w:rPr>
-                              <w:t xml:space="preserve"> </w:t>
+                              <w:t xml:space="preserve">positive </w:t>
                             </w:r>
                           </w:p>
                         </w:txbxContent>
@@ -390,21 +384,12 @@
                           <w:sz w:val="72"/>
                         </w:rPr>
                       </w:pPr>
-                      <w:proofErr w:type="gramStart"/>
                       <w:r>
                         <w:rPr>
                           <w:color w:val="FFFFFF" w:themeColor="background1"/>
                           <w:sz w:val="72"/>
                         </w:rPr>
-                        <w:t>positive</w:t>
-                      </w:r>
-                      <w:proofErr w:type="gramEnd"/>
-                      <w:r>
-                        <w:rPr>
-                          <w:color w:val="FFFFFF" w:themeColor="background1"/>
-                          <w:sz w:val="72"/>
-                        </w:rPr>
-                        <w:t xml:space="preserve"> </w:t>
+                        <w:t xml:space="preserve">positive </w:t>
                       </w:r>
                     </w:p>
                   </w:txbxContent>
@@ -475,21 +460,12 @@
                                 <w:sz w:val="72"/>
                               </w:rPr>
                             </w:pPr>
-                            <w:proofErr w:type="gramStart"/>
                             <w:r>
                               <w:rPr>
                                 <w:color w:val="FFFFFF" w:themeColor="background1"/>
                                 <w:sz w:val="72"/>
                               </w:rPr>
-                              <w:t>negative</w:t>
-                            </w:r>
-                            <w:proofErr w:type="gramEnd"/>
-                            <w:r>
-                              <w:rPr>
-                                <w:color w:val="FFFFFF" w:themeColor="background1"/>
-                                <w:sz w:val="72"/>
-                              </w:rPr>
-                              <w:t xml:space="preserve"> </w:t>
+                              <w:t xml:space="preserve">negative </w:t>
                             </w:r>
                           </w:p>
                         </w:txbxContent>
@@ -524,21 +500,12 @@
                           <w:sz w:val="72"/>
                         </w:rPr>
                       </w:pPr>
-                      <w:proofErr w:type="gramStart"/>
                       <w:r>
                         <w:rPr>
                           <w:color w:val="FFFFFF" w:themeColor="background1"/>
                           <w:sz w:val="72"/>
                         </w:rPr>
-                        <w:t>negative</w:t>
-                      </w:r>
-                      <w:proofErr w:type="gramEnd"/>
-                      <w:r>
-                        <w:rPr>
-                          <w:color w:val="FFFFFF" w:themeColor="background1"/>
-                          <w:sz w:val="72"/>
-                        </w:rPr>
-                        <w:t xml:space="preserve"> </w:t>
+                        <w:t xml:space="preserve">negative </w:t>
                       </w:r>
                     </w:p>
                   </w:txbxContent>

</xml_diff>

<commit_message>
Lighter color blue for cover
</commit_message>
<xml_diff>
--- a/StudentGuideModule2/132_front_pages/capacitor2_on_blue_background.docx
+++ b/StudentGuideModule2/132_front_pages/capacitor2_on_blue_background.docx
@@ -1,6 +1,6 @@
 
 <file path=word/document.xml><?xml version="1.0" encoding="utf-8"?>
-<w:document xmlns:wpc="http://schemas.microsoft.com/office/word/2010/wordprocessingCanvas" xmlns:mc="http://schemas.openxmlformats.org/markup-compatibility/2006" xmlns:o="urn:schemas-microsoft-com:office:office" xmlns:r="http://schemas.openxmlformats.org/officeDocument/2006/relationships" xmlns:m="http://schemas.openxmlformats.org/officeDocument/2006/math" xmlns:v="urn:schemas-microsoft-com:vml" xmlns:wp14="http://schemas.microsoft.com/office/word/2010/wordprocessingDrawing" xmlns:wp="http://schemas.openxmlformats.org/drawingml/2006/wordprocessingDrawing" xmlns:w10="urn:schemas-microsoft-com:office:word" xmlns:w="http://schemas.openxmlformats.org/wordprocessingml/2006/main" xmlns:w14="http://schemas.microsoft.com/office/word/2010/wordml" xmlns:wpg="http://schemas.microsoft.com/office/word/2010/wordprocessingGroup" xmlns:wpi="http://schemas.microsoft.com/office/word/2010/wordprocessingInk" xmlns:wne="http://schemas.microsoft.com/office/word/2006/wordml" xmlns:wps="http://schemas.microsoft.com/office/word/2010/wordprocessingShape" mc:Ignorable="w14 wp14">
+<w:document xmlns:wpc="http://schemas.microsoft.com/office/word/2010/wordprocessingCanvas" xmlns:cx="http://schemas.microsoft.com/office/drawing/2014/chartex" xmlns:mc="http://schemas.openxmlformats.org/markup-compatibility/2006" xmlns:o="urn:schemas-microsoft-com:office:office" xmlns:r="http://schemas.openxmlformats.org/officeDocument/2006/relationships" xmlns:m="http://schemas.openxmlformats.org/officeDocument/2006/math" xmlns:v="urn:schemas-microsoft-com:vml" xmlns:wp14="http://schemas.microsoft.com/office/word/2010/wordprocessingDrawing" xmlns:wp="http://schemas.openxmlformats.org/drawingml/2006/wordprocessingDrawing" xmlns:w10="urn:schemas-microsoft-com:office:word" xmlns:w="http://schemas.openxmlformats.org/wordprocessingml/2006/main" xmlns:w14="http://schemas.microsoft.com/office/word/2010/wordml" xmlns:w15="http://schemas.microsoft.com/office/word/2012/wordml" xmlns:w16se="http://schemas.microsoft.com/office/word/2015/wordml/symex" xmlns:wpg="http://schemas.microsoft.com/office/word/2010/wordprocessingGroup" xmlns:wpi="http://schemas.microsoft.com/office/word/2010/wordprocessingInk" xmlns:wne="http://schemas.microsoft.com/office/word/2006/wordml" xmlns:wps="http://schemas.microsoft.com/office/word/2010/wordprocessingShape" mc:Ignorable="w14 w15 w16se wp14">
   <w:body>
     <w:p>
       <w:pPr>
@@ -44,7 +44,7 @@
                           <a:avLst/>
                         </a:prstGeom>
                         <a:solidFill>
-                          <a:srgbClr val="0000A0"/>
+                          <a:srgbClr val="0080FF"/>
                         </a:solidFill>
                         <a:ln>
                           <a:noFill/>
@@ -86,7 +86,7 @@
           </mc:Choice>
           <mc:Fallback>
             <w:pict>
-              <v:rect id="Rectangle 5" o:spid="_x0000_s1026" style="position:absolute;margin-left:-44.4pt;margin-top:-36.6pt;width:574.2pt;height:415.8pt;z-index:-251657217;visibility:visible;mso-wrap-style:square;mso-width-percent:0;mso-height-percent:0;mso-wrap-distance-left:9pt;mso-wrap-distance-top:0;mso-wrap-distance-right:9pt;mso-wrap-distance-bottom:0;mso-position-horizontal:absolute;mso-position-horizontal-relative:text;mso-position-vertical:absolute;mso-position-vertical-relative:text;mso-width-percent:0;mso-height-percent:0;mso-width-relative:margin;mso-height-relative:margin;v-text-anchor:middle" o:gfxdata="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" fillcolor="#0000a0" stroked="f" strokeweight="2pt"/>
+              <v:rect w14:anchorId="611A6901" id="Rectangle 5" o:spid="_x0000_s1026" style="position:absolute;margin-left:-44.4pt;margin-top:-36.6pt;width:574.2pt;height:415.8pt;z-index:-251657217;visibility:visible;mso-wrap-style:square;mso-width-percent:0;mso-height-percent:0;mso-wrap-distance-left:9pt;mso-wrap-distance-top:0;mso-wrap-distance-right:9pt;mso-wrap-distance-bottom:0;mso-position-horizontal:absolute;mso-position-horizontal-relative:text;mso-position-vertical:absolute;mso-position-vertical-relative:text;mso-width-percent:0;mso-height-percent:0;mso-width-relative:margin;mso-height-relative:margin;v-text-anchor:middle" o:gfxdata="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" fillcolor="#0080ff" stroked="f" strokeweight="2pt"/>
             </w:pict>
           </mc:Fallback>
         </mc:AlternateContent>
@@ -271,7 +271,7 @@
           </mc:Choice>
           <mc:Fallback>
             <w:pict>
-              <v:shape id="Freeform 4" o:spid="_x0000_s1026" style="position:absolute;margin-left:100.8pt;margin-top:54.6pt;width:98.4pt;height:38.55pt;z-index:251670528;visibility:visible;mso-wrap-style:square;mso-height-percent:0;mso-wrap-distance-left:9pt;mso-wrap-distance-top:0;mso-wrap-distance-right:9pt;mso-wrap-distance-bottom:0;mso-position-horizontal:absolute;mso-position-horizontal-relative:text;mso-position-vertical:absolute;mso-position-vertical-relative:text;mso-height-percent:0;mso-height-relative:margin;v-text-anchor:middle" coordsize="1249680,489599" o:gfxdata="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" path="m,1919c40640,59069,93980,215279,274320,283859,508000,405933,622300,-32371,784860,1919v162560,34290,287020,233045,464820,487680e" filled="f" strokecolor="white [3212]" strokeweight="6pt">
+              <v:shape w14:anchorId="31FC6DE7" id="Freeform 4" o:spid="_x0000_s1026" style="position:absolute;margin-left:100.8pt;margin-top:54.6pt;width:98.4pt;height:38.55pt;z-index:251670528;visibility:visible;mso-wrap-style:square;mso-height-percent:0;mso-wrap-distance-left:9pt;mso-wrap-distance-top:0;mso-wrap-distance-right:9pt;mso-wrap-distance-bottom:0;mso-position-horizontal:absolute;mso-position-horizontal-relative:text;mso-position-vertical:absolute;mso-position-vertical-relative:text;mso-height-percent:0;mso-height-relative:margin;v-text-anchor:middle" coordsize="1249680,489599" o:gfxdata="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" path="m,1919c40640,59069,93980,215279,274320,283859,508000,405933,622300,-32371,784860,1919v162560,34290,287020,233045,464820,487680e" filled="f" strokecolor="white [3212]" strokeweight="6pt">
                 <v:stroke endarrow="open"/>
                 <v:path arrowok="t" o:connecttype="custom" o:connectlocs="0,1919;274320,283851;784860,1919;1249680,489585" o:connectangles="0,0,0,0"/>
               </v:shape>
@@ -370,7 +370,7 @@
           </mc:Choice>
           <mc:Fallback>
             <w:pict>
-              <v:shapetype id="_x0000_t202" coordsize="21600,21600" o:spt="202" path="m,l,21600r21600,l21600,xe">
+              <v:shapetype w14:anchorId="0CBF9C09" id="_x0000_t202" coordsize="21600,21600" o:spt="202" path="m,l,21600r21600,l21600,xe">
                 <v:stroke joinstyle="miter"/>
                 <v:path gradientshapeok="t" o:connecttype="rect"/>
               </v:shapetype>
@@ -490,7 +490,7 @@
           </mc:Choice>
           <mc:Fallback>
             <w:pict>
-              <v:shape id="Text Box 6" o:spid="_x0000_s1027" type="#_x0000_t202" style="position:absolute;margin-left:1.4pt;margin-top:184.25pt;width:146.95pt;height:53.1pt;rotation:-2474968fd;z-index:251665408;visibility:visible;mso-wrap-style:square;mso-width-percent:0;mso-height-percent:0;mso-wrap-distance-left:9pt;mso-wrap-distance-top:0;mso-wrap-distance-right:9pt;mso-wrap-distance-bottom:0;mso-position-horizontal:absolute;mso-position-horizontal-relative:text;mso-position-vertical:absolute;mso-position-vertical-relative:text;mso-width-percent:0;mso-height-percent:0;mso-width-relative:margin;mso-height-relative:margin;v-text-anchor:top" o:gfxdata="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" filled="f" stroked="f" strokeweight=".5pt">
+              <v:shape w14:anchorId="61DA325C" id="Text Box 6" o:spid="_x0000_s1027" type="#_x0000_t202" style="position:absolute;margin-left:1.4pt;margin-top:184.25pt;width:146.95pt;height:53.1pt;rotation:-2474968fd;z-index:251665408;visibility:visible;mso-wrap-style:square;mso-width-percent:0;mso-height-percent:0;mso-wrap-distance-left:9pt;mso-wrap-distance-top:0;mso-wrap-distance-right:9pt;mso-wrap-distance-bottom:0;mso-position-horizontal:absolute;mso-position-horizontal-relative:text;mso-position-vertical:absolute;mso-position-vertical-relative:text;mso-width-percent:0;mso-height-percent:0;mso-width-relative:margin;mso-height-relative:margin;v-text-anchor:top" o:gfxdata="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" filled="f" stroked="f" strokeweight=".5pt">
                 <v:textbox>
                   <w:txbxContent>
                     <w:p>
@@ -605,7 +605,7 @@
           </mc:Choice>
           <mc:Fallback>
             <w:pict>
-              <v:shape id="Text Box 3" o:spid="_x0000_s1028" type="#_x0000_t202" style="position:absolute;margin-left:4.8pt;margin-top:8.4pt;width:277.2pt;height:48.6pt;z-index:251660288;visibility:visible;mso-wrap-style:square;mso-width-percent:0;mso-wrap-distance-left:9pt;mso-wrap-distance-top:0;mso-wrap-distance-right:9pt;mso-wrap-distance-bottom:0;mso-position-horizontal:absolute;mso-position-horizontal-relative:text;mso-position-vertical:absolute;mso-position-vertical-relative:text;mso-width-percent:0;mso-width-relative:margin;v-text-anchor:top" o:gfxdata="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" filled="f" stroked="f" strokeweight=".5pt">
+              <v:shape w14:anchorId="7D22297D" id="Text Box 3" o:spid="_x0000_s1028" type="#_x0000_t202" style="position:absolute;margin-left:4.8pt;margin-top:8.4pt;width:277.2pt;height:48.6pt;z-index:251660288;visibility:visible;mso-wrap-style:square;mso-width-percent:0;mso-wrap-distance-left:9pt;mso-wrap-distance-top:0;mso-wrap-distance-right:9pt;mso-wrap-distance-bottom:0;mso-position-horizontal:absolute;mso-position-horizontal-relative:text;mso-position-vertical:absolute;mso-position-vertical-relative:text;mso-width-percent:0;mso-width-relative:margin;v-text-anchor:top" o:gfxdata="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" filled="f" stroked="f" strokeweight=".5pt">
                 <v:textbox>
                   <w:txbxContent>
                     <w:p>
@@ -654,7 +654,7 @@
                     </pic:cNvPicPr>
                   </pic:nvPicPr>
                   <pic:blipFill>
-                    <a:blip r:embed="rId5">
+                    <a:blip r:embed="rId4">
                       <a:clrChange>
                         <a:clrFrom>
                           <a:srgbClr val="FFFFFF"/>
@@ -709,7 +709,7 @@
 </file>
 
 <file path=word/styles.xml><?xml version="1.0" encoding="utf-8"?>
-<w:styles xmlns:mc="http://schemas.openxmlformats.org/markup-compatibility/2006" xmlns:r="http://schemas.openxmlformats.org/officeDocument/2006/relationships" xmlns:w="http://schemas.openxmlformats.org/wordprocessingml/2006/main" xmlns:w14="http://schemas.microsoft.com/office/word/2010/wordml" mc:Ignorable="w14">
+<w:styles xmlns:mc="http://schemas.openxmlformats.org/markup-compatibility/2006" xmlns:r="http://schemas.openxmlformats.org/officeDocument/2006/relationships" xmlns:w="http://schemas.openxmlformats.org/wordprocessingml/2006/main" xmlns:w14="http://schemas.microsoft.com/office/word/2010/wordml" xmlns:w15="http://schemas.microsoft.com/office/word/2012/wordml" xmlns:w16se="http://schemas.microsoft.com/office/word/2015/wordml/symex" mc:Ignorable="w14 w15 w16se">
   <w:docDefaults>
     <w:rPrDefault>
       <w:rPr>
@@ -725,365 +725,378 @@
       </w:pPr>
     </w:pPrDefault>
   </w:docDefaults>
-  <w:latentStyles w:defLockedState="0" w:defUIPriority="99" w:defSemiHidden="1" w:defUnhideWhenUsed="1" w:defQFormat="0" w:count="267">
-    <w:lsdException w:name="Normal" w:semiHidden="0" w:uiPriority="0" w:unhideWhenUsed="0" w:qFormat="1"/>
-    <w:lsdException w:name="heading 1" w:semiHidden="0" w:uiPriority="9" w:unhideWhenUsed="0" w:qFormat="1"/>
-    <w:lsdException w:name="heading 2" w:uiPriority="9" w:qFormat="1"/>
-    <w:lsdException w:name="heading 3" w:uiPriority="9" w:qFormat="1"/>
-    <w:lsdException w:name="heading 4" w:uiPriority="9" w:qFormat="1"/>
-    <w:lsdException w:name="heading 5" w:uiPriority="9" w:qFormat="1"/>
-    <w:lsdException w:name="heading 6" w:uiPriority="9" w:qFormat="1"/>
-    <w:lsdException w:name="heading 7" w:uiPriority="9" w:qFormat="1"/>
-    <w:lsdException w:name="heading 8" w:uiPriority="9" w:qFormat="1"/>
-    <w:lsdException w:name="heading 9" w:uiPriority="9" w:qFormat="1"/>
-    <w:lsdException w:name="toc 1" w:uiPriority="39"/>
-    <w:lsdException w:name="toc 2" w:uiPriority="39"/>
-    <w:lsdException w:name="toc 3" w:uiPriority="39"/>
-    <w:lsdException w:name="toc 4" w:uiPriority="39"/>
-    <w:lsdException w:name="toc 5" w:uiPriority="39"/>
-    <w:lsdException w:name="toc 6" w:uiPriority="39"/>
-    <w:lsdException w:name="toc 7" w:uiPriority="39"/>
-    <w:lsdException w:name="toc 8" w:uiPriority="39"/>
-    <w:lsdException w:name="toc 9" w:uiPriority="39"/>
-    <w:lsdException w:name="caption" w:uiPriority="35" w:qFormat="1"/>
-    <w:lsdException w:name="Title" w:semiHidden="0" w:uiPriority="10" w:unhideWhenUsed="0" w:qFormat="1"/>
-    <w:lsdException w:name="Default Paragraph Font" w:uiPriority="1"/>
-    <w:lsdException w:name="Subtitle" w:semiHidden="0" w:uiPriority="11" w:unhideWhenUsed="0" w:qFormat="1"/>
-    <w:lsdException w:name="Strong" w:semiHidden="0" w:uiPriority="22" w:unhideWhenUsed="0" w:qFormat="1"/>
-    <w:lsdException w:name="Emphasis" w:semiHidden="0" w:uiPriority="20" w:unhideWhenUsed="0" w:qFormat="1"/>
-    <w:lsdException w:name="Table Grid" w:semiHidden="0" w:uiPriority="59" w:unhideWhenUsed="0"/>
-    <w:lsdException w:name="Placeholder Text" w:unhideWhenUsed="0"/>
-    <w:lsdException w:name="No Spacing" w:semiHidden="0" w:uiPriority="1" w:unhideWhenUsed="0" w:qFormat="1"/>
-    <w:lsdException w:name="Light Shading" w:semiHidden="0" w:uiPriority="60" w:unhideWhenUsed="0"/>
-    <w:lsdException w:name="Light List" w:semiHidden="0" w:uiPriority="61" w:unhideWhenUsed="0"/>
-    <w:lsdException w:name="Light Grid" w:semiHidden="0" w:uiPriority="62" w:unhideWhenUsed="0"/>
-    <w:lsdException w:name="Medium Shading 1" w:semiHidden="0" w:uiPriority="63" w:unhideWhenUsed="0"/>
-    <w:lsdException w:name="Medium Shading 2" w:semiHidden="0" w:uiPriority="64" w:unhideWhenUsed="0"/>
-    <w:lsdException w:name="Medium List 1" w:semiHidden="0" w:uiPriority="65" w:unhideWhenUsed="0"/>
-    <w:lsdException w:name="Medium List 2" w:semiHidden="0" w:uiPriority="66" w:unhideWhenUsed="0"/>
-    <w:lsdException w:name="Medium Grid 1" w:semiHidden="0" w:uiPriority="67" w:unhideWhenUsed="0"/>
-    <w:lsdException w:name="Medium Grid 2" w:semiHidden="0" w:uiPriority="68" w:unhideWhenUsed="0"/>
-    <w:lsdException w:name="Medium Grid 3" w:semiHidden="0" w:uiPriority="69" w:unhideWhenUsed="0"/>
-    <w:lsdException w:name="Dark List" w:semiHidden="0" w:uiPriority="70" w:unhideWhenUsed="0"/>
-    <w:lsdException w:name="Colorful Shading" w:semiHidden="0" w:uiPriority="71" w:unhideWhenUsed="0"/>
-    <w:lsdException w:name="Colorful List" w:semiHidden="0" w:uiPriority="72" w:unhideWhenUsed="0"/>
-    <w:lsdException w:name="Colorful Grid" w:semiHidden="0" w:uiPriority="73" w:unhideWhenUsed="0"/>
-    <w:lsdException w:name="Light Shading Accent 1" w:semiHidden="0" w:uiPriority="60" w:unhideWhenUsed="0"/>
-    <w:lsdException w:name="Light List Accent 1" w:semiHidden="0" w:uiPriority="61" w:unhideWhenUsed="0"/>
-    <w:lsdException w:name="Light Grid Accent 1" w:semiHidden="0" w:uiPriority="62" w:unhideWhenUsed="0"/>
-    <w:lsdException w:name="Medium Shading 1 Accent 1" w:semiHidden="0" w:uiPriority="63" w:unhideWhenUsed="0"/>
-    <w:lsdException w:name="Medium Shading 2 Accent 1" w:semiHidden="0" w:uiPriority="64" w:unhideWhenUsed="0"/>
-    <w:lsdException w:name="Medium List 1 Accent 1" w:semiHidden="0" w:uiPriority="65" w:unhideWhenUsed="0"/>
-    <w:lsdException w:name="Revision" w:unhideWhenUsed="0"/>
-    <w:lsdException w:name="List Paragraph" w:semiHidden="0" w:uiPriority="34" w:unhideWhenUsed="0" w:qFormat="1"/>
-    <w:lsdException w:name="Quote" w:semiHidden="0" w:uiPriority="29" w:unhideWhenUsed="0" w:qFormat="1"/>
-    <w:lsdException w:name="Intense Quote" w:semiHidden="0" w:uiPriority="30" w:unhideWhenUsed="0" w:qFormat="1"/>
-    <w:lsdException w:name="Medium List 2 Accent 1" w:semiHidden="0" w:uiPriority="66" w:unhideWhenUsed="0"/>
-    <w:lsdException w:name="Medium Grid 1 Accent 1" w:semiHidden="0" w:uiPriority="67" w:unhideWhenUsed="0"/>
-    <w:lsdException w:name="Medium Grid 2 Accent 1" w:semiHidden="0" w:uiPriority="68" w:unhideWhenUsed="0"/>
-    <w:lsdException w:name="Medium Grid 3 Accent 1" w:semiHidden="0" w:uiPriority="69" w:unhideWhenUsed="0"/>
-    <w:lsdException w:name="Dark List Accent 1" w:semiHidden="0" w:uiPriority="70" w:unhideWhenUsed="0"/>
-    <w:lsdException w:name="Colorful Shading Accent 1" w:semiHidden="0" w:uiPriority="71" w:unhideWhenUsed="0"/>
-    <w:lsdException w:name="Colorful List Accent 1" w:semiHidden="0" w:uiPriority="72" w:unhideWhenUsed="0"/>
-    <w:lsdException w:name="Colorful Grid Accent 1" w:semiHidden="0" w:uiPriority="73" w:unhideWhenUsed="0"/>
-    <w:lsdException w:name="Light Shading Accent 2" w:semiHidden="0" w:uiPriority="60" w:unhideWhenUsed="0"/>
-    <w:lsdException w:name="Light List Accent 2" w:semiHidden="0" w:uiPriority="61" w:unhideWhenUsed="0"/>
-    <w:lsdException w:name="Light Grid Accent 2" w:semiHidden="0" w:uiPriority="62" w:unhideWhenUsed="0"/>
-    <w:lsdException w:name="Medium Shading 1 Accent 2" w:semiHidden="0" w:uiPriority="63" w:unhideWhenUsed="0"/>
-    <w:lsdException w:name="Medium Shading 2 Accent 2" w:semiHidden="0" w:uiPriority="64" w:unhideWhenUsed="0"/>
-    <w:lsdException w:name="Medium List 1 Accent 2" w:semiHidden="0" w:uiPriority="65" w:unhideWhenUsed="0"/>
-    <w:lsdException w:name="Medium List 2 Accent 2" w:semiHidden="0" w:uiPriority="66" w:unhideWhenUsed="0"/>
-    <w:lsdException w:name="Medium Grid 1 Accent 2" w:semiHidden="0" w:uiPriority="67" w:unhideWhenUsed="0"/>
-    <w:lsdException w:name="Medium Grid 2 Accent 2" w:semiHidden="0" w:uiPriority="68" w:unhideWhenUsed="0"/>
-    <w:lsdException w:name="Medium Grid 3 Accent 2" w:semiHidden="0" w:uiPriority="69" w:unhideWhenUsed="0"/>
-    <w:lsdException w:name="Dark List Accent 2" w:semiHidden="0" w:uiPriority="70" w:unhideWhenUsed="0"/>
-    <w:lsdException w:name="Colorful Shading Accent 2" w:semiHidden="0" w:uiPriority="71" w:unhideWhenUsed="0"/>
-    <w:lsdException w:name="Colorful List Accent 2" w:semiHidden="0" w:uiPriority="72" w:unhideWhenUsed="0"/>
-    <w:lsdException w:name="Colorful Grid Accent 2" w:semiHidden="0" w:uiPriority="73" w:unhideWhenUsed="0"/>
-    <w:lsdException w:name="Light Shading Accent 3" w:semiHidden="0" w:uiPriority="60" w:unhideWhenUsed="0"/>
-    <w:lsdException w:name="Light List Accent 3" w:semiHidden="0" w:uiPriority="61" w:unhideWhenUsed="0"/>
-    <w:lsdException w:name="Light Grid Accent 3" w:semiHidden="0" w:uiPriority="62" w:unhideWhenUsed="0"/>
-    <w:lsdException w:name="Medium Shading 1 Accent 3" w:semiHidden="0" w:uiPriority="63" w:unhideWhenUsed="0"/>
-    <w:lsdException w:name="Medium Shading 2 Accent 3" w:semiHidden="0" w:uiPriority="64" w:unhideWhenUsed="0"/>
-    <w:lsdException w:name="Medium List 1 Accent 3" w:semiHidden="0" w:uiPriority="65" w:unhideWhenUsed="0"/>
-    <w:lsdException w:name="Medium List 2 Accent 3" w:semiHidden="0" w:uiPriority="66" w:unhideWhenUsed="0"/>
-    <w:lsdException w:name="Medium Grid 1 Accent 3" w:semiHidden="0" w:uiPriority="67" w:unhideWhenUsed="0"/>
-    <w:lsdException w:name="Medium Grid 2 Accent 3" w:semiHidden="0" w:uiPriority="68" w:unhideWhenUsed="0"/>
-    <w:lsdException w:name="Medium Grid 3 Accent 3" w:semiHidden="0" w:uiPriority="69" w:unhideWhenUsed="0"/>
-    <w:lsdException w:name="Dark List Accent 3" w:semiHidden="0" w:uiPriority="70" w:unhideWhenUsed="0"/>
-    <w:lsdException w:name="Colorful Shading Accent 3" w:semiHidden="0" w:uiPriority="71" w:unhideWhenUsed="0"/>
-    <w:lsdException w:name="Colorful List Accent 3" w:semiHidden="0" w:uiPriority="72" w:unhideWhenUsed="0"/>
-    <w:lsdException w:name="Colorful Grid Accent 3" w:semiHidden="0" w:uiPriority="73" w:unhideWhenUsed="0"/>
-    <w:lsdException w:name="Light Shading Accent 4" w:semiHidden="0" w:uiPriority="60" w:unhideWhenUsed="0"/>
-    <w:lsdException w:name="Light List Accent 4" w:semiHidden="0" w:uiPriority="61" w:unhideWhenUsed="0"/>
-    <w:lsdException w:name="Light Grid Accent 4" w:semiHidden="0" w:uiPriority="62" w:unhideWhenUsed="0"/>
-    <w:lsdException w:name="Medium Shading 1 Accent 4" w:semiHidden="0" w:uiPriority="63" w:unhideWhenUsed="0"/>
-    <w:lsdException w:name="Medium Shading 2 Accent 4" w:semiHidden="0" w:uiPriority="64" w:unhideWhenUsed="0"/>
-    <w:lsdException w:name="Medium List 1 Accent 4" w:semiHidden="0" w:uiPriority="65" w:unhideWhenUsed="0"/>
-    <w:lsdException w:name="Medium List 2 Accent 4" w:semiHidden="0" w:uiPriority="66" w:unhideWhenUsed="0"/>
-    <w:lsdException w:name="Medium Grid 1 Accent 4" w:semiHidden="0" w:uiPriority="67" w:unhideWhenUsed="0"/>
-    <w:lsdException w:name="Medium Grid 2 Accent 4" w:semiHidden="0" w:uiPriority="68" w:unhideWhenUsed="0"/>
-    <w:lsdException w:name="Medium Grid 3 Accent 4" w:semiHidden="0" w:uiPriority="69" w:unhideWhenUsed="0"/>
-    <w:lsdException w:name="Dark List Accent 4" w:semiHidden="0" w:uiPriority="70" w:unhideWhenUsed="0"/>
-    <w:lsdException w:name="Colorful Shading Accent 4" w:semiHidden="0" w:uiPriority="71" w:unhideWhenUsed="0"/>
-    <w:lsdException w:name="Colorful List Accent 4" w:semiHidden="0" w:uiPriority="72" w:unhideWhenUsed="0"/>
-    <w:lsdException w:name="Colorful Grid Accent 4" w:semiHidden="0" w:uiPriority="73" w:unhideWhenUsed="0"/>
-    <w:lsdException w:name="Light Shading Accent 5" w:semiHidden="0" w:uiPriority="60" w:unhideWhenUsed="0"/>
-    <w:lsdException w:name="Light List Accent 5" w:semiHidden="0" w:uiPriority="61" w:unhideWhenUsed="0"/>
-    <w:lsdException w:name="Light Grid Accent 5" w:semiHidden="0" w:uiPriority="62" w:unhideWhenUsed="0"/>
-    <w:lsdException w:name="Medium Shading 1 Accent 5" w:semiHidden="0" w:uiPriority="63" w:unhideWhenUsed="0"/>
-    <w:lsdException w:name="Medium Shading 2 Accent 5" w:semiHidden="0" w:uiPriority="64" w:unhideWhenUsed="0"/>
-    <w:lsdException w:name="Medium List 1 Accent 5" w:semiHidden="0" w:uiPriority="65" w:unhideWhenUsed="0"/>
-    <w:lsdException w:name="Medium List 2 Accent 5" w:semiHidden="0" w:uiPriority="66" w:unhideWhenUsed="0"/>
-    <w:lsdException w:name="Medium Grid 1 Accent 5" w:semiHidden="0" w:uiPriority="67" w:unhideWhenUsed="0"/>
-    <w:lsdException w:name="Medium Grid 2 Accent 5" w:semiHidden="0" w:uiPriority="68" w:unhideWhenUsed="0"/>
-    <w:lsdException w:name="Medium Grid 3 Accent 5" w:semiHidden="0" w:uiPriority="69" w:unhideWhenUsed="0"/>
-    <w:lsdException w:name="Dark List Accent 5" w:semiHidden="0" w:uiPriority="70" w:unhideWhenUsed="0"/>
-    <w:lsdException w:name="Colorful Shading Accent 5" w:semiHidden="0" w:uiPriority="71" w:unhideWhenUsed="0"/>
-    <w:lsdException w:name="Colorful List Accent 5" w:semiHidden="0" w:uiPriority="72" w:unhideWhenUsed="0"/>
-    <w:lsdException w:name="Colorful Grid Accent 5" w:semiHidden="0" w:uiPriority="73" w:unhideWhenUsed="0"/>
-    <w:lsdException w:name="Light Shading Accent 6" w:semiHidden="0" w:uiPriority="60" w:unhideWhenUsed="0"/>
-    <w:lsdException w:name="Light List Accent 6" w:semiHidden="0" w:uiPriority="61" w:unhideWhenUsed="0"/>
-    <w:lsdException w:name="Light Grid Accent 6" w:semiHidden="0" w:uiPriority="62" w:unhideWhenUsed="0"/>
-    <w:lsdException w:name="Medium Shading 1 Accent 6" w:semiHidden="0" w:uiPriority="63" w:unhideWhenUsed="0"/>
-    <w:lsdException w:name="Medium Shading 2 Accent 6" w:semiHidden="0" w:uiPriority="64" w:unhideWhenUsed="0"/>
-    <w:lsdException w:name="Medium List 1 Accent 6" w:semiHidden="0" w:uiPriority="65" w:unhideWhenUsed="0"/>
-    <w:lsdException w:name="Medium List 2 Accent 6" w:semiHidden="0" w:uiPriority="66" w:unhideWhenUsed="0"/>
-    <w:lsdException w:name="Medium Grid 1 Accent 6" w:semiHidden="0" w:uiPriority="67" w:unhideWhenUsed="0"/>
-    <w:lsdException w:name="Medium Grid 2 Accent 6" w:semiHidden="0" w:uiPriority="68" w:unhideWhenUsed="0"/>
-    <w:lsdException w:name="Medium Grid 3 Accent 6" w:semiHidden="0" w:uiPriority="69" w:unhideWhenUsed="0"/>
-    <w:lsdException w:name="Dark List Accent 6" w:semiHidden="0" w:uiPriority="70" w:unhideWhenUsed="0"/>
-    <w:lsdException w:name="Colorful Shading Accent 6" w:semiHidden="0" w:uiPriority="71" w:unhideWhenUsed="0"/>
-    <w:lsdException w:name="Colorful List Accent 6" w:semiHidden="0" w:uiPriority="72" w:unhideWhenUsed="0"/>
-    <w:lsdException w:name="Colorful Grid Accent 6" w:semiHidden="0" w:uiPriority="73" w:unhideWhenUsed="0"/>
-    <w:lsdException w:name="Subtle Emphasis" w:semiHidden="0" w:uiPriority="19" w:unhideWhenUsed="0" w:qFormat="1"/>
-    <w:lsdException w:name="Intense Emphasis" w:semiHidden="0" w:uiPriority="21" w:unhideWhenUsed="0" w:qFormat="1"/>
-    <w:lsdException w:name="Subtle Reference" w:semiHidden="0" w:uiPriority="31" w:unhideWhenUsed="0" w:qFormat="1"/>
-    <w:lsdException w:name="Intense Reference" w:semiHidden="0" w:uiPriority="32" w:unhideWhenUsed="0" w:qFormat="1"/>
-    <w:lsdException w:name="Book Title" w:semiHidden="0" w:uiPriority="33" w:unhideWhenUsed="0" w:qFormat="1"/>
-    <w:lsdException w:name="Bibliography" w:uiPriority="37"/>
-    <w:lsdException w:name="TOC Heading" w:uiPriority="39" w:qFormat="1"/>
-  </w:latentStyles>
-  <w:style w:type="paragraph" w:default="1" w:styleId="Normal">
-    <w:name w:val="Normal"/>
-    <w:qFormat/>
-    <w:rsid w:val="0042182D"/>
-  </w:style>
-  <w:style w:type="character" w:default="1" w:styleId="DefaultParagraphFont">
-    <w:name w:val="Default Paragraph Font"/>
-    <w:uiPriority w:val="1"/>
-    <w:semiHidden/>
-    <w:unhideWhenUsed/>
-  </w:style>
-  <w:style w:type="table" w:default="1" w:styleId="TableNormal">
-    <w:name w:val="Normal Table"/>
-    <w:uiPriority w:val="99"/>
-    <w:semiHidden/>
-    <w:unhideWhenUsed/>
-    <w:tblPr>
-      <w:tblInd w:w="0" w:type="dxa"/>
-      <w:tblCellMar>
-        <w:top w:w="0" w:type="dxa"/>
-        <w:left w:w="108" w:type="dxa"/>
-        <w:bottom w:w="0" w:type="dxa"/>
-        <w:right w:w="108" w:type="dxa"/>
-      </w:tblCellMar>
-    </w:tblPr>
-  </w:style>
-  <w:style w:type="numbering" w:default="1" w:styleId="NoList">
-    <w:name w:val="No List"/>
-    <w:uiPriority w:val="99"/>
-    <w:semiHidden/>
-    <w:unhideWhenUsed/>
-  </w:style>
-  <w:style w:type="paragraph" w:styleId="BalloonText">
-    <w:name w:val="Balloon Text"/>
-    <w:basedOn w:val="Normal"/>
-    <w:link w:val="BalloonTextChar"/>
-    <w:uiPriority w:val="99"/>
-    <w:semiHidden/>
-    <w:unhideWhenUsed/>
-    <w:rsid w:val="007D6FA3"/>
-    <w:pPr>
-      <w:spacing w:after="0" w:line="240" w:lineRule="auto"/>
-    </w:pPr>
-    <w:rPr>
-      <w:rFonts w:ascii="Tahoma" w:hAnsi="Tahoma" w:cs="Tahoma"/>
-      <w:sz w:val="16"/>
-      <w:szCs w:val="16"/>
-    </w:rPr>
-  </w:style>
-  <w:style w:type="character" w:customStyle="1" w:styleId="BalloonTextChar">
-    <w:name w:val="Balloon Text Char"/>
-    <w:basedOn w:val="DefaultParagraphFont"/>
-    <w:link w:val="BalloonText"/>
-    <w:uiPriority w:val="99"/>
-    <w:semiHidden/>
-    <w:rsid w:val="007D6FA3"/>
-    <w:rPr>
-      <w:rFonts w:ascii="Tahoma" w:hAnsi="Tahoma" w:cs="Tahoma"/>
-      <w:sz w:val="16"/>
-      <w:szCs w:val="16"/>
-    </w:rPr>
-  </w:style>
-</w:styles>
-</file>
-
-<file path=word/stylesWithEffects.xml><?xml version="1.0" encoding="utf-8"?>
-<w:styles xmlns:wpc="http://schemas.microsoft.com/office/word/2010/wordprocessingCanvas" xmlns:mc="http://schemas.openxmlformats.org/markup-compatibility/2006" xmlns:o="urn:schemas-microsoft-com:office:office" xmlns:r="http://schemas.openxmlformats.org/officeDocument/2006/relationships" xmlns:m="http://schemas.openxmlformats.org/officeDocument/2006/math" xmlns:v="urn:schemas-microsoft-com:vml" xmlns:wp14="http://schemas.microsoft.com/office/word/2010/wordprocessingDrawing" xmlns:wp="http://schemas.openxmlformats.org/drawingml/2006/wordprocessingDrawing" xmlns:w10="urn:schemas-microsoft-com:office:word" xmlns:w="http://schemas.openxmlformats.org/wordprocessingml/2006/main" xmlns:w14="http://schemas.microsoft.com/office/word/2010/wordml" xmlns:wpg="http://schemas.microsoft.com/office/word/2010/wordprocessingGroup" xmlns:wpi="http://schemas.microsoft.com/office/word/2010/wordprocessingInk" xmlns:wne="http://schemas.microsoft.com/office/word/2006/wordml" xmlns:wps="http://schemas.microsoft.com/office/word/2010/wordprocessingShape" mc:Ignorable="w14 wp14">
-  <w:docDefaults>
-    <w:rPrDefault>
-      <w:rPr>
-        <w:rFonts w:asciiTheme="minorHAnsi" w:eastAsiaTheme="minorHAnsi" w:hAnsiTheme="minorHAnsi" w:cstheme="minorBidi"/>
-        <w:sz w:val="22"/>
-        <w:szCs w:val="22"/>
-        <w:lang w:val="en-US" w:eastAsia="en-US" w:bidi="ar-SA"/>
-      </w:rPr>
-    </w:rPrDefault>
-    <w:pPrDefault>
-      <w:pPr>
-        <w:spacing w:after="200" w:line="276" w:lineRule="auto"/>
-      </w:pPr>
-    </w:pPrDefault>
-  </w:docDefaults>
-  <w:latentStyles w:defLockedState="0" w:defUIPriority="99" w:defSemiHidden="1" w:defUnhideWhenUsed="1" w:defQFormat="0" w:count="267">
-    <w:lsdException w:name="Normal" w:semiHidden="0" w:uiPriority="0" w:unhideWhenUsed="0" w:qFormat="1"/>
-    <w:lsdException w:name="heading 1" w:semiHidden="0" w:uiPriority="9" w:unhideWhenUsed="0" w:qFormat="1"/>
-    <w:lsdException w:name="heading 2" w:uiPriority="9" w:qFormat="1"/>
-    <w:lsdException w:name="heading 3" w:uiPriority="9" w:qFormat="1"/>
-    <w:lsdException w:name="heading 4" w:uiPriority="9" w:qFormat="1"/>
-    <w:lsdException w:name="heading 5" w:uiPriority="9" w:qFormat="1"/>
-    <w:lsdException w:name="heading 6" w:uiPriority="9" w:qFormat="1"/>
-    <w:lsdException w:name="heading 7" w:uiPriority="9" w:qFormat="1"/>
-    <w:lsdException w:name="heading 8" w:uiPriority="9" w:qFormat="1"/>
-    <w:lsdException w:name="heading 9" w:uiPriority="9" w:qFormat="1"/>
-    <w:lsdException w:name="toc 1" w:uiPriority="39"/>
-    <w:lsdException w:name="toc 2" w:uiPriority="39"/>
-    <w:lsdException w:name="toc 3" w:uiPriority="39"/>
-    <w:lsdException w:name="toc 4" w:uiPriority="39"/>
-    <w:lsdException w:name="toc 5" w:uiPriority="39"/>
-    <w:lsdException w:name="toc 6" w:uiPriority="39"/>
-    <w:lsdException w:name="toc 7" w:uiPriority="39"/>
-    <w:lsdException w:name="toc 8" w:uiPriority="39"/>
-    <w:lsdException w:name="toc 9" w:uiPriority="39"/>
-    <w:lsdException w:name="caption" w:uiPriority="35" w:qFormat="1"/>
-    <w:lsdException w:name="Title" w:semiHidden="0" w:uiPriority="10" w:unhideWhenUsed="0" w:qFormat="1"/>
-    <w:lsdException w:name="Default Paragraph Font" w:uiPriority="1"/>
-    <w:lsdException w:name="Subtitle" w:semiHidden="0" w:uiPriority="11" w:unhideWhenUsed="0" w:qFormat="1"/>
-    <w:lsdException w:name="Strong" w:semiHidden="0" w:uiPriority="22" w:unhideWhenUsed="0" w:qFormat="1"/>
-    <w:lsdException w:name="Emphasis" w:semiHidden="0" w:uiPriority="20" w:unhideWhenUsed="0" w:qFormat="1"/>
-    <w:lsdException w:name="Table Grid" w:semiHidden="0" w:uiPriority="59" w:unhideWhenUsed="0"/>
-    <w:lsdException w:name="Placeholder Text" w:unhideWhenUsed="0"/>
-    <w:lsdException w:name="No Spacing" w:semiHidden="0" w:uiPriority="1" w:unhideWhenUsed="0" w:qFormat="1"/>
-    <w:lsdException w:name="Light Shading" w:semiHidden="0" w:uiPriority="60" w:unhideWhenUsed="0"/>
-    <w:lsdException w:name="Light List" w:semiHidden="0" w:uiPriority="61" w:unhideWhenUsed="0"/>
-    <w:lsdException w:name="Light Grid" w:semiHidden="0" w:uiPriority="62" w:unhideWhenUsed="0"/>
-    <w:lsdException w:name="Medium Shading 1" w:semiHidden="0" w:uiPriority="63" w:unhideWhenUsed="0"/>
-    <w:lsdException w:name="Medium Shading 2" w:semiHidden="0" w:uiPriority="64" w:unhideWhenUsed="0"/>
-    <w:lsdException w:name="Medium List 1" w:semiHidden="0" w:uiPriority="65" w:unhideWhenUsed="0"/>
-    <w:lsdException w:name="Medium List 2" w:semiHidden="0" w:uiPriority="66" w:unhideWhenUsed="0"/>
-    <w:lsdException w:name="Medium Grid 1" w:semiHidden="0" w:uiPriority="67" w:unhideWhenUsed="0"/>
-    <w:lsdException w:name="Medium Grid 2" w:semiHidden="0" w:uiPriority="68" w:unhideWhenUsed="0"/>
-    <w:lsdException w:name="Medium Grid 3" w:semiHidden="0" w:uiPriority="69" w:unhideWhenUsed="0"/>
-    <w:lsdException w:name="Dark List" w:semiHidden="0" w:uiPriority="70" w:unhideWhenUsed="0"/>
-    <w:lsdException w:name="Colorful Shading" w:semiHidden="0" w:uiPriority="71" w:unhideWhenUsed="0"/>
-    <w:lsdException w:name="Colorful List" w:semiHidden="0" w:uiPriority="72" w:unhideWhenUsed="0"/>
-    <w:lsdException w:name="Colorful Grid" w:semiHidden="0" w:uiPriority="73" w:unhideWhenUsed="0"/>
-    <w:lsdException w:name="Light Shading Accent 1" w:semiHidden="0" w:uiPriority="60" w:unhideWhenUsed="0"/>
-    <w:lsdException w:name="Light List Accent 1" w:semiHidden="0" w:uiPriority="61" w:unhideWhenUsed="0"/>
-    <w:lsdException w:name="Light Grid Accent 1" w:semiHidden="0" w:uiPriority="62" w:unhideWhenUsed="0"/>
-    <w:lsdException w:name="Medium Shading 1 Accent 1" w:semiHidden="0" w:uiPriority="63" w:unhideWhenUsed="0"/>
-    <w:lsdException w:name="Medium Shading 2 Accent 1" w:semiHidden="0" w:uiPriority="64" w:unhideWhenUsed="0"/>
-    <w:lsdException w:name="Medium List 1 Accent 1" w:semiHidden="0" w:uiPriority="65" w:unhideWhenUsed="0"/>
-    <w:lsdException w:name="Revision" w:unhideWhenUsed="0"/>
-    <w:lsdException w:name="List Paragraph" w:semiHidden="0" w:uiPriority="34" w:unhideWhenUsed="0" w:qFormat="1"/>
-    <w:lsdException w:name="Quote" w:semiHidden="0" w:uiPriority="29" w:unhideWhenUsed="0" w:qFormat="1"/>
-    <w:lsdException w:name="Intense Quote" w:semiHidden="0" w:uiPriority="30" w:unhideWhenUsed="0" w:qFormat="1"/>
-    <w:lsdException w:name="Medium List 2 Accent 1" w:semiHidden="0" w:uiPriority="66" w:unhideWhenUsed="0"/>
-    <w:lsdException w:name="Medium Grid 1 Accent 1" w:semiHidden="0" w:uiPriority="67" w:unhideWhenUsed="0"/>
-    <w:lsdException w:name="Medium Grid 2 Accent 1" w:semiHidden="0" w:uiPriority="68" w:unhideWhenUsed="0"/>
-    <w:lsdException w:name="Medium Grid 3 Accent 1" w:semiHidden="0" w:uiPriority="69" w:unhideWhenUsed="0"/>
-    <w:lsdException w:name="Dark List Accent 1" w:semiHidden="0" w:uiPriority="70" w:unhideWhenUsed="0"/>
-    <w:lsdException w:name="Colorful Shading Accent 1" w:semiHidden="0" w:uiPriority="71" w:unhideWhenUsed="0"/>
-    <w:lsdException w:name="Colorful List Accent 1" w:semiHidden="0" w:uiPriority="72" w:unhideWhenUsed="0"/>
-    <w:lsdException w:name="Colorful Grid Accent 1" w:semiHidden="0" w:uiPriority="73" w:unhideWhenUsed="0"/>
-    <w:lsdException w:name="Light Shading Accent 2" w:semiHidden="0" w:uiPriority="60" w:unhideWhenUsed="0"/>
-    <w:lsdException w:name="Light List Accent 2" w:semiHidden="0" w:uiPriority="61" w:unhideWhenUsed="0"/>
-    <w:lsdException w:name="Light Grid Accent 2" w:semiHidden="0" w:uiPriority="62" w:unhideWhenUsed="0"/>
-    <w:lsdException w:name="Medium Shading 1 Accent 2" w:semiHidden="0" w:uiPriority="63" w:unhideWhenUsed="0"/>
-    <w:lsdException w:name="Medium Shading 2 Accent 2" w:semiHidden="0" w:uiPriority="64" w:unhideWhenUsed="0"/>
-    <w:lsdException w:name="Medium List 1 Accent 2" w:semiHidden="0" w:uiPriority="65" w:unhideWhenUsed="0"/>
-    <w:lsdException w:name="Medium List 2 Accent 2" w:semiHidden="0" w:uiPriority="66" w:unhideWhenUsed="0"/>
-    <w:lsdException w:name="Medium Grid 1 Accent 2" w:semiHidden="0" w:uiPriority="67" w:unhideWhenUsed="0"/>
-    <w:lsdException w:name="Medium Grid 2 Accent 2" w:semiHidden="0" w:uiPriority="68" w:unhideWhenUsed="0"/>
-    <w:lsdException w:name="Medium Grid 3 Accent 2" w:semiHidden="0" w:uiPriority="69" w:unhideWhenUsed="0"/>
-    <w:lsdException w:name="Dark List Accent 2" w:semiHidden="0" w:uiPriority="70" w:unhideWhenUsed="0"/>
-    <w:lsdException w:name="Colorful Shading Accent 2" w:semiHidden="0" w:uiPriority="71" w:unhideWhenUsed="0"/>
-    <w:lsdException w:name="Colorful List Accent 2" w:semiHidden="0" w:uiPriority="72" w:unhideWhenUsed="0"/>
-    <w:lsdException w:name="Colorful Grid Accent 2" w:semiHidden="0" w:uiPriority="73" w:unhideWhenUsed="0"/>
-    <w:lsdException w:name="Light Shading Accent 3" w:semiHidden="0" w:uiPriority="60" w:unhideWhenUsed="0"/>
-    <w:lsdException w:name="Light List Accent 3" w:semiHidden="0" w:uiPriority="61" w:unhideWhenUsed="0"/>
-    <w:lsdException w:name="Light Grid Accent 3" w:semiHidden="0" w:uiPriority="62" w:unhideWhenUsed="0"/>
-    <w:lsdException w:name="Medium Shading 1 Accent 3" w:semiHidden="0" w:uiPriority="63" w:unhideWhenUsed="0"/>
-    <w:lsdException w:name="Medium Shading 2 Accent 3" w:semiHidden="0" w:uiPriority="64" w:unhideWhenUsed="0"/>
-    <w:lsdException w:name="Medium List 1 Accent 3" w:semiHidden="0" w:uiPriority="65" w:unhideWhenUsed="0"/>
-    <w:lsdException w:name="Medium List 2 Accent 3" w:semiHidden="0" w:uiPriority="66" w:unhideWhenUsed="0"/>
-    <w:lsdException w:name="Medium Grid 1 Accent 3" w:semiHidden="0" w:uiPriority="67" w:unhideWhenUsed="0"/>
-    <w:lsdException w:name="Medium Grid 2 Accent 3" w:semiHidden="0" w:uiPriority="68" w:unhideWhenUsed="0"/>
-    <w:lsdException w:name="Medium Grid 3 Accent 3" w:semiHidden="0" w:uiPriority="69" w:unhideWhenUsed="0"/>
-    <w:lsdException w:name="Dark List Accent 3" w:semiHidden="0" w:uiPriority="70" w:unhideWhenUsed="0"/>
-    <w:lsdException w:name="Colorful Shading Accent 3" w:semiHidden="0" w:uiPriority="71" w:unhideWhenUsed="0"/>
-    <w:lsdException w:name="Colorful List Accent 3" w:semiHidden="0" w:uiPriority="72" w:unhideWhenUsed="0"/>
-    <w:lsdException w:name="Colorful Grid Accent 3" w:semiHidden="0" w:uiPriority="73" w:unhideWhenUsed="0"/>
-    <w:lsdException w:name="Light Shading Accent 4" w:semiHidden="0" w:uiPriority="60" w:unhideWhenUsed="0"/>
-    <w:lsdException w:name="Light List Accent 4" w:semiHidden="0" w:uiPriority="61" w:unhideWhenUsed="0"/>
-    <w:lsdException w:name="Light Grid Accent 4" w:semiHidden="0" w:uiPriority="62" w:unhideWhenUsed="0"/>
-    <w:lsdException w:name="Medium Shading 1 Accent 4" w:semiHidden="0" w:uiPriority="63" w:unhideWhenUsed="0"/>
-    <w:lsdException w:name="Medium Shading 2 Accent 4" w:semiHidden="0" w:uiPriority="64" w:unhideWhenUsed="0"/>
-    <w:lsdException w:name="Medium List 1 Accent 4" w:semiHidden="0" w:uiPriority="65" w:unhideWhenUsed="0"/>
-    <w:lsdException w:name="Medium List 2 Accent 4" w:semiHidden="0" w:uiPriority="66" w:unhideWhenUsed="0"/>
-    <w:lsdException w:name="Medium Grid 1 Accent 4" w:semiHidden="0" w:uiPriority="67" w:unhideWhenUsed="0"/>
-    <w:lsdException w:name="Medium Grid 2 Accent 4" w:semiHidden="0" w:uiPriority="68" w:unhideWhenUsed="0"/>
-    <w:lsdException w:name="Medium Grid 3 Accent 4" w:semiHidden="0" w:uiPriority="69" w:unhideWhenUsed="0"/>
-    <w:lsdException w:name="Dark List Accent 4" w:semiHidden="0" w:uiPriority="70" w:unhideWhenUsed="0"/>
-    <w:lsdException w:name="Colorful Shading Accent 4" w:semiHidden="0" w:uiPriority="71" w:unhideWhenUsed="0"/>
-    <w:lsdException w:name="Colorful List Accent 4" w:semiHidden="0" w:uiPriority="72" w:unhideWhenUsed="0"/>
-    <w:lsdException w:name="Colorful Grid Accent 4" w:semiHidden="0" w:uiPriority="73" w:unhideWhenUsed="0"/>
-    <w:lsdException w:name="Light Shading Accent 5" w:semiHidden="0" w:uiPriority="60" w:unhideWhenUsed="0"/>
-    <w:lsdException w:name="Light List Accent 5" w:semiHidden="0" w:uiPriority="61" w:unhideWhenUsed="0"/>
-    <w:lsdException w:name="Light Grid Accent 5" w:semiHidden="0" w:uiPriority="62" w:unhideWhenUsed="0"/>
-    <w:lsdException w:name="Medium Shading 1 Accent 5" w:semiHidden="0" w:uiPriority="63" w:unhideWhenUsed="0"/>
-    <w:lsdException w:name="Medium Shading 2 Accent 5" w:semiHidden="0" w:uiPriority="64" w:unhideWhenUsed="0"/>
-    <w:lsdException w:name="Medium List 1 Accent 5" w:semiHidden="0" w:uiPriority="65" w:unhideWhenUsed="0"/>
-    <w:lsdException w:name="Medium List 2 Accent 5" w:semiHidden="0" w:uiPriority="66" w:unhideWhenUsed="0"/>
-    <w:lsdException w:name="Medium Grid 1 Accent 5" w:semiHidden="0" w:uiPriority="67" w:unhideWhenUsed="0"/>
-    <w:lsdException w:name="Medium Grid 2 Accent 5" w:semiHidden="0" w:uiPriority="68" w:unhideWhenUsed="0"/>
-    <w:lsdException w:name="Medium Grid 3 Accent 5" w:semiHidden="0" w:uiPriority="69" w:unhideWhenUsed="0"/>
-    <w:lsdException w:name="Dark List Accent 5" w:semiHidden="0" w:uiPriority="70" w:unhideWhenUsed="0"/>
-    <w:lsdException w:name="Colorful Shading Accent 5" w:semiHidden="0" w:uiPriority="71" w:unhideWhenUsed="0"/>
-    <w:lsdException w:name="Colorful List Accent 5" w:semiHidden="0" w:uiPriority="72" w:unhideWhenUsed="0"/>
-    <w:lsdException w:name="Colorful Grid Accent 5" w:semiHidden="0" w:uiPriority="73" w:unhideWhenUsed="0"/>
-    <w:lsdException w:name="Light Shading Accent 6" w:semiHidden="0" w:uiPriority="60" w:unhideWhenUsed="0"/>
-    <w:lsdException w:name="Light List Accent 6" w:semiHidden="0" w:uiPriority="61" w:unhideWhenUsed="0"/>
-    <w:lsdException w:name="Light Grid Accent 6" w:semiHidden="0" w:uiPriority="62" w:unhideWhenUsed="0"/>
-    <w:lsdException w:name="Medium Shading 1 Accent 6" w:semiHidden="0" w:uiPriority="63" w:unhideWhenUsed="0"/>
-    <w:lsdException w:name="Medium Shading 2 Accent 6" w:semiHidden="0" w:uiPriority="64" w:unhideWhenUsed="0"/>
-    <w:lsdException w:name="Medium List 1 Accent 6" w:semiHidden="0" w:uiPriority="65" w:unhideWhenUsed="0"/>
-    <w:lsdException w:name="Medium List 2 Accent 6" w:semiHidden="0" w:uiPriority="66" w:unhideWhenUsed="0"/>
-    <w:lsdException w:name="Medium Grid 1 Accent 6" w:semiHidden="0" w:uiPriority="67" w:unhideWhenUsed="0"/>
-    <w:lsdException w:name="Medium Grid 2 Accent 6" w:semiHidden="0" w:uiPriority="68" w:unhideWhenUsed="0"/>
-    <w:lsdException w:name="Medium Grid 3 Accent 6" w:semiHidden="0" w:uiPriority="69" w:unhideWhenUsed="0"/>
-    <w:lsdException w:name="Dark List Accent 6" w:semiHidden="0" w:uiPriority="70" w:unhideWhenUsed="0"/>
-    <w:lsdException w:name="Colorful Shading Accent 6" w:semiHidden="0" w:uiPriority="71" w:unhideWhenUsed="0"/>
-    <w:lsdException w:name="Colorful List Accent 6" w:semiHidden="0" w:uiPriority="72" w:unhideWhenUsed="0"/>
-    <w:lsdException w:name="Colorful Grid Accent 6" w:semiHidden="0" w:uiPriority="73" w:unhideWhenUsed="0"/>
-    <w:lsdException w:name="Subtle Emphasis" w:semiHidden="0" w:uiPriority="19" w:unhideWhenUsed="0" w:qFormat="1"/>
-    <w:lsdException w:name="Intense Emphasis" w:semiHidden="0" w:uiPriority="21" w:unhideWhenUsed="0" w:qFormat="1"/>
-    <w:lsdException w:name="Subtle Reference" w:semiHidden="0" w:uiPriority="31" w:unhideWhenUsed="0" w:qFormat="1"/>
-    <w:lsdException w:name="Intense Reference" w:semiHidden="0" w:uiPriority="32" w:unhideWhenUsed="0" w:qFormat="1"/>
-    <w:lsdException w:name="Book Title" w:semiHidden="0" w:uiPriority="33" w:unhideWhenUsed="0" w:qFormat="1"/>
-    <w:lsdException w:name="Bibliography" w:uiPriority="37"/>
-    <w:lsdException w:name="TOC Heading" w:uiPriority="39" w:qFormat="1"/>
+  <w:latentStyles w:defLockedState="0" w:defUIPriority="99" w:defSemiHidden="0" w:defUnhideWhenUsed="0" w:defQFormat="0" w:count="371">
+    <w:lsdException w:name="Normal" w:uiPriority="0" w:qFormat="1"/>
+    <w:lsdException w:name="heading 1" w:uiPriority="9" w:qFormat="1"/>
+    <w:lsdException w:name="heading 2" w:semiHidden="1" w:uiPriority="9" w:unhideWhenUsed="1" w:qFormat="1"/>
+    <w:lsdException w:name="heading 3" w:semiHidden="1" w:uiPriority="9" w:unhideWhenUsed="1" w:qFormat="1"/>
+    <w:lsdException w:name="heading 4" w:semiHidden="1" w:uiPriority="9" w:unhideWhenUsed="1" w:qFormat="1"/>
+    <w:lsdException w:name="heading 5" w:semiHidden="1" w:uiPriority="9" w:unhideWhenUsed="1" w:qFormat="1"/>
+    <w:lsdException w:name="heading 6" w:semiHidden="1" w:uiPriority="9" w:unhideWhenUsed="1" w:qFormat="1"/>
+    <w:lsdException w:name="heading 7" w:semiHidden="1" w:uiPriority="9" w:unhideWhenUsed="1" w:qFormat="1"/>
+    <w:lsdException w:name="heading 8" w:semiHidden="1" w:uiPriority="9" w:unhideWhenUsed="1" w:qFormat="1"/>
+    <w:lsdException w:name="heading 9" w:semiHidden="1" w:uiPriority="9" w:unhideWhenUsed="1" w:qFormat="1"/>
+    <w:lsdException w:name="index 1" w:semiHidden="1" w:unhideWhenUsed="1"/>
+    <w:lsdException w:name="index 2" w:semiHidden="1" w:unhideWhenUsed="1"/>
+    <w:lsdException w:name="index 3" w:semiHidden="1" w:unhideWhenUsed="1"/>
+    <w:lsdException w:name="index 4" w:semiHidden="1" w:unhideWhenUsed="1"/>
+    <w:lsdException w:name="index 5" w:semiHidden="1" w:unhideWhenUsed="1"/>
+    <w:lsdException w:name="index 6" w:semiHidden="1" w:unhideWhenUsed="1"/>
+    <w:lsdException w:name="index 7" w:semiHidden="1" w:unhideWhenUsed="1"/>
+    <w:lsdException w:name="index 8" w:semiHidden="1" w:unhideWhenUsed="1"/>
+    <w:lsdException w:name="index 9" w:semiHidden="1" w:unhideWhenUsed="1"/>
+    <w:lsdException w:name="toc 1" w:semiHidden="1" w:uiPriority="39" w:unhideWhenUsed="1"/>
+    <w:lsdException w:name="toc 2" w:semiHidden="1" w:uiPriority="39" w:unhideWhenUsed="1"/>
+    <w:lsdException w:name="toc 3" w:semiHidden="1" w:uiPriority="39" w:unhideWhenUsed="1"/>
+    <w:lsdException w:name="toc 4" w:semiHidden="1" w:uiPriority="39" w:unhideWhenUsed="1"/>
+    <w:lsdException w:name="toc 5" w:semiHidden="1" w:uiPriority="39" w:unhideWhenUsed="1"/>
+    <w:lsdException w:name="toc 6" w:semiHidden="1" w:uiPriority="39" w:unhideWhenUsed="1"/>
+    <w:lsdException w:name="toc 7" w:semiHidden="1" w:uiPriority="39" w:unhideWhenUsed="1"/>
+    <w:lsdException w:name="toc 8" w:semiHidden="1" w:uiPriority="39" w:unhideWhenUsed="1"/>
+    <w:lsdException w:name="toc 9" w:semiHidden="1" w:uiPriority="39" w:unhideWhenUsed="1"/>
+    <w:lsdException w:name="Normal Indent" w:semiHidden="1" w:unhideWhenUsed="1"/>
+    <w:lsdException w:name="footnote text" w:semiHidden="1" w:unhideWhenUsed="1"/>
+    <w:lsdException w:name="annotation text" w:semiHidden="1" w:unhideWhenUsed="1"/>
+    <w:lsdException w:name="header" w:semiHidden="1" w:unhideWhenUsed="1"/>
+    <w:lsdException w:name="footer" w:semiHidden="1" w:unhideWhenUsed="1"/>
+    <w:lsdException w:name="index heading" w:semiHidden="1" w:unhideWhenUsed="1"/>
+    <w:lsdException w:name="caption" w:semiHidden="1" w:uiPriority="35" w:unhideWhenUsed="1" w:qFormat="1"/>
+    <w:lsdException w:name="table of figures" w:semiHidden="1" w:unhideWhenUsed="1"/>
+    <w:lsdException w:name="envelope address" w:semiHidden="1" w:unhideWhenUsed="1"/>
+    <w:lsdException w:name="envelope return" w:semiHidden="1" w:unhideWhenUsed="1"/>
+    <w:lsdException w:name="footnote reference" w:semiHidden="1" w:unhideWhenUsed="1"/>
+    <w:lsdException w:name="annotation reference" w:semiHidden="1" w:unhideWhenUsed="1"/>
+    <w:lsdException w:name="line number" w:semiHidden="1" w:unhideWhenUsed="1"/>
+    <w:lsdException w:name="page number" w:semiHidden="1" w:unhideWhenUsed="1"/>
+    <w:lsdException w:name="endnote reference" w:semiHidden="1" w:unhideWhenUsed="1"/>
+    <w:lsdException w:name="endnote text" w:semiHidden="1" w:unhideWhenUsed="1"/>
+    <w:lsdException w:name="table of authorities" w:semiHidden="1" w:unhideWhenUsed="1"/>
+    <w:lsdException w:name="macro" w:semiHidden="1" w:unhideWhenUsed="1"/>
+    <w:lsdException w:name="toa heading" w:semiHidden="1" w:unhideWhenUsed="1"/>
+    <w:lsdException w:name="List" w:semiHidden="1" w:unhideWhenUsed="1"/>
+    <w:lsdException w:name="List Bullet" w:semiHidden="1" w:unhideWhenUsed="1"/>
+    <w:lsdException w:name="List Number" w:semiHidden="1" w:unhideWhenUsed="1"/>
+    <w:lsdException w:name="List 2" w:semiHidden="1" w:unhideWhenUsed="1"/>
+    <w:lsdException w:name="List 3" w:semiHidden="1" w:unhideWhenUsed="1"/>
+    <w:lsdException w:name="List 4" w:semiHidden="1" w:unhideWhenUsed="1"/>
+    <w:lsdException w:name="List 5" w:semiHidden="1" w:unhideWhenUsed="1"/>
+    <w:lsdException w:name="List Bullet 2" w:semiHidden="1" w:unhideWhenUsed="1"/>
+    <w:lsdException w:name="List Bullet 3" w:semiHidden="1" w:unhideWhenUsed="1"/>
+    <w:lsdException w:name="List Bullet 4" w:semiHidden="1" w:unhideWhenUsed="1"/>
+    <w:lsdException w:name="List Bullet 5" w:semiHidden="1" w:unhideWhenUsed="1"/>
+    <w:lsdException w:name="List Number 2" w:semiHidden="1" w:unhideWhenUsed="1"/>
+    <w:lsdException w:name="List Number 3" w:semiHidden="1" w:unhideWhenUsed="1"/>
+    <w:lsdException w:name="List Number 4" w:semiHidden="1" w:unhideWhenUsed="1"/>
+    <w:lsdException w:name="List Number 5" w:semiHidden="1" w:unhideWhenUsed="1"/>
+    <w:lsdException w:name="Title" w:uiPriority="10" w:qFormat="1"/>
+    <w:lsdException w:name="Closing" w:semiHidden="1" w:unhideWhenUsed="1"/>
+    <w:lsdException w:name="Signature" w:semiHidden="1" w:unhideWhenUsed="1"/>
+    <w:lsdException w:name="Default Paragraph Font" w:semiHidden="1" w:uiPriority="1" w:unhideWhenUsed="1"/>
+    <w:lsdException w:name="Body Text" w:semiHidden="1" w:unhideWhenUsed="1"/>
+    <w:lsdException w:name="Body Text Indent" w:semiHidden="1" w:unhideWhenUsed="1"/>
+    <w:lsdException w:name="List Continue" w:semiHidden="1" w:unhideWhenUsed="1"/>
+    <w:lsdException w:name="List Continue 2" w:semiHidden="1" w:unhideWhenUsed="1"/>
+    <w:lsdException w:name="List Continue 3" w:semiHidden="1" w:unhideWhenUsed="1"/>
+    <w:lsdException w:name="List Continue 4" w:semiHidden="1" w:unhideWhenUsed="1"/>
+    <w:lsdException w:name="List Continue 5" w:semiHidden="1" w:unhideWhenUsed="1"/>
+    <w:lsdException w:name="Message Header" w:semiHidden="1" w:unhideWhenUsed="1"/>
+    <w:lsdException w:name="Subtitle" w:uiPriority="11" w:qFormat="1"/>
+    <w:lsdException w:name="Salutation" w:semiHidden="1" w:unhideWhenUsed="1"/>
+    <w:lsdException w:name="Date" w:semiHidden="1" w:unhideWhenUsed="1"/>
+    <w:lsdException w:name="Body Text First Indent" w:semiHidden="1" w:unhideWhenUsed="1"/>
+    <w:lsdException w:name="Body Text First Indent 2" w:semiHidden="1" w:unhideWhenUsed="1"/>
+    <w:lsdException w:name="Note Heading" w:semiHidden="1" w:unhideWhenUsed="1"/>
+    <w:lsdException w:name="Body Text 2" w:semiHidden="1" w:unhideWhenUsed="1"/>
+    <w:lsdException w:name="Body Text 3" w:semiHidden="1" w:unhideWhenUsed="1"/>
+    <w:lsdException w:name="Body Text Indent 2" w:semiHidden="1" w:unhideWhenUsed="1"/>
+    <w:lsdException w:name="Body Text Indent 3" w:semiHidden="1" w:unhideWhenUsed="1"/>
+    <w:lsdException w:name="Block Text" w:semiHidden="1" w:unhideWhenUsed="1"/>
+    <w:lsdException w:name="Hyperlink" w:semiHidden="1" w:unhideWhenUsed="1"/>
+    <w:lsdException w:name="FollowedHyperlink" w:semiHidden="1" w:unhideWhenUsed="1"/>
+    <w:lsdException w:name="Strong" w:uiPriority="22" w:qFormat="1"/>
+    <w:lsdException w:name="Emphasis" w:uiPriority="20" w:qFormat="1"/>
+    <w:lsdException w:name="Document Map" w:semiHidden="1" w:unhideWhenUsed="1"/>
+    <w:lsdException w:name="Plain Text" w:semiHidden="1" w:unhideWhenUsed="1"/>
+    <w:lsdException w:name="E-mail Signature" w:semiHidden="1" w:unhideWhenUsed="1"/>
+    <w:lsdException w:name="HTML Top of Form" w:semiHidden="1" w:unhideWhenUsed="1"/>
+    <w:lsdException w:name="HTML Bottom of Form" w:semiHidden="1" w:unhideWhenUsed="1"/>
+    <w:lsdException w:name="Normal (Web)" w:semiHidden="1" w:unhideWhenUsed="1"/>
+    <w:lsdException w:name="HTML Acronym" w:semiHidden="1" w:unhideWhenUsed="1"/>
+    <w:lsdException w:name="HTML Address" w:semiHidden="1" w:unhideWhenUsed="1"/>
+    <w:lsdException w:name="HTML Cite" w:semiHidden="1" w:unhideWhenUsed="1"/>
+    <w:lsdException w:name="HTML Code" w:semiHidden="1" w:unhideWhenUsed="1"/>
+    <w:lsdException w:name="HTML Definition" w:semiHidden="1" w:unhideWhenUsed="1"/>
+    <w:lsdException w:name="HTML Keyboard" w:semiHidden="1" w:unhideWhenUsed="1"/>
+    <w:lsdException w:name="HTML Preformatted" w:semiHidden="1" w:unhideWhenUsed="1"/>
+    <w:lsdException w:name="HTML Sample" w:semiHidden="1" w:unhideWhenUsed="1"/>
+    <w:lsdException w:name="HTML Typewriter" w:semiHidden="1" w:unhideWhenUsed="1"/>
+    <w:lsdException w:name="HTML Variable" w:semiHidden="1" w:unhideWhenUsed="1"/>
+    <w:lsdException w:name="Normal Table" w:semiHidden="1" w:unhideWhenUsed="1"/>
+    <w:lsdException w:name="annotation subject" w:semiHidden="1" w:unhideWhenUsed="1"/>
+    <w:lsdException w:name="No List" w:semiHidden="1" w:unhideWhenUsed="1"/>
+    <w:lsdException w:name="Outline List 1" w:semiHidden="1" w:unhideWhenUsed="1"/>
+    <w:lsdException w:name="Outline List 2" w:semiHidden="1" w:unhideWhenUsed="1"/>
+    <w:lsdException w:name="Outline List 3" w:semiHidden="1" w:unhideWhenUsed="1"/>
+    <w:lsdException w:name="Table Simple 1" w:semiHidden="1" w:unhideWhenUsed="1"/>
+    <w:lsdException w:name="Table Simple 2" w:semiHidden="1" w:unhideWhenUsed="1"/>
+    <w:lsdException w:name="Table Simple 3" w:semiHidden="1" w:unhideWhenUsed="1"/>
+    <w:lsdException w:name="Table Classic 1" w:semiHidden="1" w:unhideWhenUsed="1"/>
+    <w:lsdException w:name="Table Classic 2" w:semiHidden="1" w:unhideWhenUsed="1"/>
+    <w:lsdException w:name="Table Classic 3" w:semiHidden="1" w:unhideWhenUsed="1"/>
+    <w:lsdException w:name="Table Classic 4" w:semiHidden="1" w:unhideWhenUsed="1"/>
+    <w:lsdException w:name="Table Colorful 1" w:semiHidden="1" w:unhideWhenUsed="1"/>
+    <w:lsdException w:name="Table Colorful 2" w:semiHidden="1" w:unhideWhenUsed="1"/>
+    <w:lsdException w:name="Table Colorful 3" w:semiHidden="1" w:unhideWhenUsed="1"/>
+    <w:lsdException w:name="Table Columns 1" w:semiHidden="1" w:unhideWhenUsed="1"/>
+    <w:lsdException w:name="Table Columns 2" w:semiHidden="1" w:unhideWhenUsed="1"/>
+    <w:lsdException w:name="Table Columns 3" w:semiHidden="1" w:unhideWhenUsed="1"/>
+    <w:lsdException w:name="Table Columns 4" w:semiHidden="1" w:unhideWhenUsed="1"/>
+    <w:lsdException w:name="Table Columns 5" w:semiHidden="1" w:unhideWhenUsed="1"/>
+    <w:lsdException w:name="Table Grid 1" w:semiHidden="1" w:unhideWhenUsed="1"/>
+    <w:lsdException w:name="Table Grid 2" w:semiHidden="1" w:unhideWhenUsed="1"/>
+    <w:lsdException w:name="Table Grid 3" w:semiHidden="1" w:unhideWhenUsed="1"/>
+    <w:lsdException w:name="Table Grid 4" w:semiHidden="1" w:unhideWhenUsed="1"/>
+    <w:lsdException w:name="Table Grid 5" w:semiHidden="1" w:unhideWhenUsed="1"/>
+    <w:lsdException w:name="Table Grid 6" w:semiHidden="1" w:unhideWhenUsed="1"/>
+    <w:lsdException w:name="Table Grid 7" w:semiHidden="1" w:unhideWhenUsed="1"/>
+    <w:lsdException w:name="Table Grid 8" w:semiHidden="1" w:unhideWhenUsed="1"/>
+    <w:lsdException w:name="Table List 1" w:semiHidden="1" w:unhideWhenUsed="1"/>
+    <w:lsdException w:name="Table List 2" w:semiHidden="1" w:unhideWhenUsed="1"/>
+    <w:lsdException w:name="Table List 3" w:semiHidden="1" w:unhideWhenUsed="1"/>
+    <w:lsdException w:name="Table List 4" w:semiHidden="1" w:unhideWhenUsed="1"/>
+    <w:lsdException w:name="Table List 5" w:semiHidden="1" w:unhideWhenUsed="1"/>
+    <w:lsdException w:name="Table List 6" w:semiHidden="1" w:unhideWhenUsed="1"/>
+    <w:lsdException w:name="Table List 7" w:semiHidden="1" w:unhideWhenUsed="1"/>
+    <w:lsdException w:name="Table List 8" w:semiHidden="1" w:unhideWhenUsed="1"/>
+    <w:lsdException w:name="Table 3D effects 1" w:semiHidden="1" w:unhideWhenUsed="1"/>
+    <w:lsdException w:name="Table 3D effects 2" w:semiHidden="1" w:unhideWhenUsed="1"/>
+    <w:lsdException w:name="Table 3D effects 3" w:semiHidden="1" w:unhideWhenUsed="1"/>
+    <w:lsdException w:name="Table Contemporary" w:semiHidden="1" w:unhideWhenUsed="1"/>
+    <w:lsdException w:name="Table Elegant" w:semiHidden="1" w:unhideWhenUsed="1"/>
+    <w:lsdException w:name="Table Professional" w:semiHidden="1" w:unhideWhenUsed="1"/>
+    <w:lsdException w:name="Table Subtle 1" w:semiHidden="1" w:unhideWhenUsed="1"/>
+    <w:lsdException w:name="Table Subtle 2" w:semiHidden="1" w:unhideWhenUsed="1"/>
+    <w:lsdException w:name="Table Web 1" w:semiHidden="1" w:unhideWhenUsed="1"/>
+    <w:lsdException w:name="Table Web 2" w:semiHidden="1" w:unhideWhenUsed="1"/>
+    <w:lsdException w:name="Table Web 3" w:semiHidden="1" w:unhideWhenUsed="1"/>
+    <w:lsdException w:name="Balloon Text" w:semiHidden="1" w:unhideWhenUsed="1"/>
+    <w:lsdException w:name="Table Grid" w:uiPriority="59"/>
+    <w:lsdException w:name="Table Theme" w:semiHidden="1" w:unhideWhenUsed="1"/>
+    <w:lsdException w:name="Placeholder Text" w:semiHidden="1"/>
+    <w:lsdException w:name="No Spacing" w:uiPriority="1" w:qFormat="1"/>
+    <w:lsdException w:name="Light Shading" w:uiPriority="60"/>
+    <w:lsdException w:name="Light List" w:uiPriority="61"/>
+    <w:lsdException w:name="Light Grid" w:uiPriority="62"/>
+    <w:lsdException w:name="Medium Shading 1" w:uiPriority="63"/>
+    <w:lsdException w:name="Medium Shading 2" w:uiPriority="64"/>
+    <w:lsdException w:name="Medium List 1" w:uiPriority="65"/>
+    <w:lsdException w:name="Medium List 2" w:uiPriority="66"/>
+    <w:lsdException w:name="Medium Grid 1" w:uiPriority="67"/>
+    <w:lsdException w:name="Medium Grid 2" w:uiPriority="68"/>
+    <w:lsdException w:name="Medium Grid 3" w:uiPriority="69"/>
+    <w:lsdException w:name="Dark List" w:uiPriority="70"/>
+    <w:lsdException w:name="Colorful Shading" w:uiPriority="71"/>
+    <w:lsdException w:name="Colorful List" w:uiPriority="72"/>
+    <w:lsdException w:name="Colorful Grid" w:uiPriority="73"/>
+    <w:lsdException w:name="Light Shading Accent 1" w:uiPriority="60"/>
+    <w:lsdException w:name="Light List Accent 1" w:uiPriority="61"/>
+    <w:lsdException w:name="Light Grid Accent 1" w:uiPriority="62"/>
+    <w:lsdException w:name="Medium Shading 1 Accent 1" w:uiPriority="63"/>
+    <w:lsdException w:name="Medium Shading 2 Accent 1" w:uiPriority="64"/>
+    <w:lsdException w:name="Medium List 1 Accent 1" w:uiPriority="65"/>
+    <w:lsdException w:name="Revision" w:semiHidden="1"/>
+    <w:lsdException w:name="List Paragraph" w:uiPriority="34" w:qFormat="1"/>
+    <w:lsdException w:name="Quote" w:uiPriority="29" w:qFormat="1"/>
+    <w:lsdException w:name="Intense Quote" w:uiPriority="30" w:qFormat="1"/>
+    <w:lsdException w:name="Medium List 2 Accent 1" w:uiPriority="66"/>
+    <w:lsdException w:name="Medium Grid 1 Accent 1" w:uiPriority="67"/>
+    <w:lsdException w:name="Medium Grid 2 Accent 1" w:uiPriority="68"/>
+    <w:lsdException w:name="Medium Grid 3 Accent 1" w:uiPriority="69"/>
+    <w:lsdException w:name="Dark List Accent 1" w:uiPriority="70"/>
+    <w:lsdException w:name="Colorful Shading Accent 1" w:uiPriority="71"/>
+    <w:lsdException w:name="Colorful List Accent 1" w:uiPriority="72"/>
+    <w:lsdException w:name="Colorful Grid Accent 1" w:uiPriority="73"/>
+    <w:lsdException w:name="Light Shading Accent 2" w:uiPriority="60"/>
+    <w:lsdException w:name="Light List Accent 2" w:uiPriority="61"/>
+    <w:lsdException w:name="Light Grid Accent 2" w:uiPriority="62"/>
+    <w:lsdException w:name="Medium Shading 1 Accent 2" w:uiPriority="63"/>
+    <w:lsdException w:name="Medium Shading 2 Accent 2" w:uiPriority="64"/>
+    <w:lsdException w:name="Medium List 1 Accent 2" w:uiPriority="65"/>
+    <w:lsdException w:name="Medium List 2 Accent 2" w:uiPriority="66"/>
+    <w:lsdException w:name="Medium Grid 1 Accent 2" w:uiPriority="67"/>
+    <w:lsdException w:name="Medium Grid 2 Accent 2" w:uiPriority="68"/>
+    <w:lsdException w:name="Medium Grid 3 Accent 2" w:uiPriority="69"/>
+    <w:lsdException w:name="Dark List Accent 2" w:uiPriority="70"/>
+    <w:lsdException w:name="Colorful Shading Accent 2" w:uiPriority="71"/>
+    <w:lsdException w:name="Colorful List Accent 2" w:uiPriority="72"/>
+    <w:lsdException w:name="Colorful Grid Accent 2" w:uiPriority="73"/>
+    <w:lsdException w:name="Light Shading Accent 3" w:uiPriority="60"/>
+    <w:lsdException w:name="Light List Accent 3" w:uiPriority="61"/>
+    <w:lsdException w:name="Light Grid Accent 3" w:uiPriority="62"/>
+    <w:lsdException w:name="Medium Shading 1 Accent 3" w:uiPriority="63"/>
+    <w:lsdException w:name="Medium Shading 2 Accent 3" w:uiPriority="64"/>
+    <w:lsdException w:name="Medium List 1 Accent 3" w:uiPriority="65"/>
+    <w:lsdException w:name="Medium List 2 Accent 3" w:uiPriority="66"/>
+    <w:lsdException w:name="Medium Grid 1 Accent 3" w:uiPriority="67"/>
+    <w:lsdException w:name="Medium Grid 2 Accent 3" w:uiPriority="68"/>
+    <w:lsdException w:name="Medium Grid 3 Accent 3" w:uiPriority="69"/>
+    <w:lsdException w:name="Dark List Accent 3" w:uiPriority="70"/>
+    <w:lsdException w:name="Colorful Shading Accent 3" w:uiPriority="71"/>
+    <w:lsdException w:name="Colorful List Accent 3" w:uiPriority="72"/>
+    <w:lsdException w:name="Colorful Grid Accent 3" w:uiPriority="73"/>
+    <w:lsdException w:name="Light Shading Accent 4" w:uiPriority="60"/>
+    <w:lsdException w:name="Light List Accent 4" w:uiPriority="61"/>
+    <w:lsdException w:name="Light Grid Accent 4" w:uiPriority="62"/>
+    <w:lsdException w:name="Medium Shading 1 Accent 4" w:uiPriority="63"/>
+    <w:lsdException w:name="Medium Shading 2 Accent 4" w:uiPriority="64"/>
+    <w:lsdException w:name="Medium List 1 Accent 4" w:uiPriority="65"/>
+    <w:lsdException w:name="Medium List 2 Accent 4" w:uiPriority="66"/>
+    <w:lsdException w:name="Medium Grid 1 Accent 4" w:uiPriority="67"/>
+    <w:lsdException w:name="Medium Grid 2 Accent 4" w:uiPriority="68"/>
+    <w:lsdException w:name="Medium Grid 3 Accent 4" w:uiPriority="69"/>
+    <w:lsdException w:name="Dark List Accent 4" w:uiPriority="70"/>
+    <w:lsdException w:name="Colorful Shading Accent 4" w:uiPriority="71"/>
+    <w:lsdException w:name="Colorful List Accent 4" w:uiPriority="72"/>
+    <w:lsdException w:name="Colorful Grid Accent 4" w:uiPriority="73"/>
+    <w:lsdException w:name="Light Shading Accent 5" w:uiPriority="60"/>
+    <w:lsdException w:name="Light List Accent 5" w:uiPriority="61"/>
+    <w:lsdException w:name="Light Grid Accent 5" w:uiPriority="62"/>
+    <w:lsdException w:name="Medium Shading 1 Accent 5" w:uiPriority="63"/>
+    <w:lsdException w:name="Medium Shading 2 Accent 5" w:uiPriority="64"/>
+    <w:lsdException w:name="Medium List 1 Accent 5" w:uiPriority="65"/>
+    <w:lsdException w:name="Medium List 2 Accent 5" w:uiPriority="66"/>
+    <w:lsdException w:name="Medium Grid 1 Accent 5" w:uiPriority="67"/>
+    <w:lsdException w:name="Medium Grid 2 Accent 5" w:uiPriority="68"/>
+    <w:lsdException w:name="Medium Grid 3 Accent 5" w:uiPriority="69"/>
+    <w:lsdException w:name="Dark List Accent 5" w:uiPriority="70"/>
+    <w:lsdException w:name="Colorful Shading Accent 5" w:uiPriority="71"/>
+    <w:lsdException w:name="Colorful List Accent 5" w:uiPriority="72"/>
+    <w:lsdException w:name="Colorful Grid Accent 5" w:uiPriority="73"/>
+    <w:lsdException w:name="Light Shading Accent 6" w:uiPriority="60"/>
+    <w:lsdException w:name="Light List Accent 6" w:uiPriority="61"/>
+    <w:lsdException w:name="Light Grid Accent 6" w:uiPriority="62"/>
+    <w:lsdException w:name="Medium Shading 1 Accent 6" w:uiPriority="63"/>
+    <w:lsdException w:name="Medium Shading 2 Accent 6" w:uiPriority="64"/>
+    <w:lsdException w:name="Medium List 1 Accent 6" w:uiPriority="65"/>
+    <w:lsdException w:name="Medium List 2 Accent 6" w:uiPriority="66"/>
+    <w:lsdException w:name="Medium Grid 1 Accent 6" w:uiPriority="67"/>
+    <w:lsdException w:name="Medium Grid 2 Accent 6" w:uiPriority="68"/>
+    <w:lsdException w:name="Medium Grid 3 Accent 6" w:uiPriority="69"/>
+    <w:lsdException w:name="Dark List Accent 6" w:uiPriority="70"/>
+    <w:lsdException w:name="Colorful Shading Accent 6" w:uiPriority="71"/>
+    <w:lsdException w:name="Colorful List Accent 6" w:uiPriority="72"/>
+    <w:lsdException w:name="Colorful Grid Accent 6" w:uiPriority="73"/>
+    <w:lsdException w:name="Subtle Emphasis" w:uiPriority="19" w:qFormat="1"/>
+    <w:lsdException w:name="Intense Emphasis" w:uiPriority="21" w:qFormat="1"/>
+    <w:lsdException w:name="Subtle Reference" w:uiPriority="31" w:qFormat="1"/>
+    <w:lsdException w:name="Intense Reference" w:uiPriority="32" w:qFormat="1"/>
+    <w:lsdException w:name="Book Title" w:uiPriority="33" w:qFormat="1"/>
+    <w:lsdException w:name="Bibliography" w:semiHidden="1" w:uiPriority="37" w:unhideWhenUsed="1"/>
+    <w:lsdException w:name="TOC Heading" w:semiHidden="1" w:uiPriority="39" w:unhideWhenUsed="1" w:qFormat="1"/>
+    <w:lsdException w:name="Plain Table 1" w:uiPriority="41"/>
+    <w:lsdException w:name="Plain Table 2" w:uiPriority="42"/>
+    <w:lsdException w:name="Plain Table 3" w:uiPriority="43"/>
+    <w:lsdException w:name="Plain Table 4" w:uiPriority="44"/>
+    <w:lsdException w:name="Plain Table 5" w:uiPriority="45"/>
+    <w:lsdException w:name="Grid Table Light" w:uiPriority="40"/>
+    <w:lsdException w:name="Grid Table 1 Light" w:uiPriority="46"/>
+    <w:lsdException w:name="Grid Table 2" w:uiPriority="47"/>
+    <w:lsdException w:name="Grid Table 3" w:uiPriority="48"/>
+    <w:lsdException w:name="Grid Table 4" w:uiPriority="49"/>
+    <w:lsdException w:name="Grid Table 5 Dark" w:uiPriority="50"/>
+    <w:lsdException w:name="Grid Table 6 Colorful" w:uiPriority="51"/>
+    <w:lsdException w:name="Grid Table 7 Colorful" w:uiPriority="52"/>
+    <w:lsdException w:name="Grid Table 1 Light Accent 1" w:uiPriority="46"/>
+    <w:lsdException w:name="Grid Table 2 Accent 1" w:uiPriority="47"/>
+    <w:lsdException w:name="Grid Table 3 Accent 1" w:uiPriority="48"/>
+    <w:lsdException w:name="Grid Table 4 Accent 1" w:uiPriority="49"/>
+    <w:lsdException w:name="Grid Table 5 Dark Accent 1" w:uiPriority="50"/>
+    <w:lsdException w:name="Grid Table 6 Colorful Accent 1" w:uiPriority="51"/>
+    <w:lsdException w:name="Grid Table 7 Colorful Accent 1" w:uiPriority="52"/>
+    <w:lsdException w:name="Grid Table 1 Light Accent 2" w:uiPriority="46"/>
+    <w:lsdException w:name="Grid Table 2 Accent 2" w:uiPriority="47"/>
+    <w:lsdException w:name="Grid Table 3 Accent 2" w:uiPriority="48"/>
+    <w:lsdException w:name="Grid Table 4 Accent 2" w:uiPriority="49"/>
+    <w:lsdException w:name="Grid Table 5 Dark Accent 2" w:uiPriority="50"/>
+    <w:lsdException w:name="Grid Table 6 Colorful Accent 2" w:uiPriority="51"/>
+    <w:lsdException w:name="Grid Table 7 Colorful Accent 2" w:uiPriority="52"/>
+    <w:lsdException w:name="Grid Table 1 Light Accent 3" w:uiPriority="46"/>
+    <w:lsdException w:name="Grid Table 2 Accent 3" w:uiPriority="47"/>
+    <w:lsdException w:name="Grid Table 3 Accent 3" w:uiPriority="48"/>
+    <w:lsdException w:name="Grid Table 4 Accent 3" w:uiPriority="49"/>
+    <w:lsdException w:name="Grid Table 5 Dark Accent 3" w:uiPriority="50"/>
+    <w:lsdException w:name="Grid Table 6 Colorful Accent 3" w:uiPriority="51"/>
+    <w:lsdException w:name="Grid Table 7 Colorful Accent 3" w:uiPriority="52"/>
+    <w:lsdException w:name="Grid Table 1 Light Accent 4" w:uiPriority="46"/>
+    <w:lsdException w:name="Grid Table 2 Accent 4" w:uiPriority="47"/>
+    <w:lsdException w:name="Grid Table 3 Accent 4" w:uiPriority="48"/>
+    <w:lsdException w:name="Grid Table 4 Accent 4" w:uiPriority="49"/>
+    <w:lsdException w:name="Grid Table 5 Dark Accent 4" w:uiPriority="50"/>
+    <w:lsdException w:name="Grid Table 6 Colorful Accent 4" w:uiPriority="51"/>
+    <w:lsdException w:name="Grid Table 7 Colorful Accent 4" w:uiPriority="52"/>
+    <w:lsdException w:name="Grid Table 1 Light Accent 5" w:uiPriority="46"/>
+    <w:lsdException w:name="Grid Table 2 Accent 5" w:uiPriority="47"/>
+    <w:lsdException w:name="Grid Table 3 Accent 5" w:uiPriority="48"/>
+    <w:lsdException w:name="Grid Table 4 Accent 5" w:uiPriority="49"/>
+    <w:lsdException w:name="Grid Table 5 Dark Accent 5" w:uiPriority="50"/>
+    <w:lsdException w:name="Grid Table 6 Colorful Accent 5" w:uiPriority="51"/>
+    <w:lsdException w:name="Grid Table 7 Colorful Accent 5" w:uiPriority="52"/>
+    <w:lsdException w:name="Grid Table 1 Light Accent 6" w:uiPriority="46"/>
+    <w:lsdException w:name="Grid Table 2 Accent 6" w:uiPriority="47"/>
+    <w:lsdException w:name="Grid Table 3 Accent 6" w:uiPriority="48"/>
+    <w:lsdException w:name="Grid Table 4 Accent 6" w:uiPriority="49"/>
+    <w:lsdException w:name="Grid Table 5 Dark Accent 6" w:uiPriority="50"/>
+    <w:lsdException w:name="Grid Table 6 Colorful Accent 6" w:uiPriority="51"/>
+    <w:lsdException w:name="Grid Table 7 Colorful Accent 6" w:uiPriority="52"/>
+    <w:lsdException w:name="List Table 1 Light" w:uiPriority="46"/>
+    <w:lsdException w:name="List Table 2" w:uiPriority="47"/>
+    <w:lsdException w:name="List Table 3" w:uiPriority="48"/>
+    <w:lsdException w:name="List Table 4" w:uiPriority="49"/>
+    <w:lsdException w:name="List Table 5 Dark" w:uiPriority="50"/>
+    <w:lsdException w:name="List Table 6 Colorful" w:uiPriority="51"/>
+    <w:lsdException w:name="List Table 7 Colorful" w:uiPriority="52"/>
+    <w:lsdException w:name="List Table 1 Light Accent 1" w:uiPriority="46"/>
+    <w:lsdException w:name="List Table 2 Accent 1" w:uiPriority="47"/>
+    <w:lsdException w:name="List Table 3 Accent 1" w:uiPriority="48"/>
+    <w:lsdException w:name="List Table 4 Accent 1" w:uiPriority="49"/>
+    <w:lsdException w:name="List Table 5 Dark Accent 1" w:uiPriority="50"/>
+    <w:lsdException w:name="List Table 6 Colorful Accent 1" w:uiPriority="51"/>
+    <w:lsdException w:name="List Table 7 Colorful Accent 1" w:uiPriority="52"/>
+    <w:lsdException w:name="List Table 1 Light Accent 2" w:uiPriority="46"/>
+    <w:lsdException w:name="List Table 2 Accent 2" w:uiPriority="47"/>
+    <w:lsdException w:name="List Table 3 Accent 2" w:uiPriority="48"/>
+    <w:lsdException w:name="List Table 4 Accent 2" w:uiPriority="49"/>
+    <w:lsdException w:name="List Table 5 Dark Accent 2" w:uiPriority="50"/>
+    <w:lsdException w:name="List Table 6 Colorful Accent 2" w:uiPriority="51"/>
+    <w:lsdException w:name="List Table 7 Colorful Accent 2" w:uiPriority="52"/>
+    <w:lsdException w:name="List Table 1 Light Accent 3" w:uiPriority="46"/>
+    <w:lsdException w:name="List Table 2 Accent 3" w:uiPriority="47"/>
+    <w:lsdException w:name="List Table 3 Accent 3" w:uiPriority="48"/>
+    <w:lsdException w:name="List Table 4 Accent 3" w:uiPriority="49"/>
+    <w:lsdException w:name="List Table 5 Dark Accent 3" w:uiPriority="50"/>
+    <w:lsdException w:name="List Table 6 Colorful Accent 3" w:uiPriority="51"/>
+    <w:lsdException w:name="List Table 7 Colorful Accent 3" w:uiPriority="52"/>
+    <w:lsdException w:name="List Table 1 Light Accent 4" w:uiPriority="46"/>
+    <w:lsdException w:name="List Table 2 Accent 4" w:uiPriority="47"/>
+    <w:lsdException w:name="List Table 3 Accent 4" w:uiPriority="48"/>
+    <w:lsdException w:name="List Table 4 Accent 4" w:uiPriority="49"/>
+    <w:lsdException w:name="List Table 5 Dark Accent 4" w:uiPriority="50"/>
+    <w:lsdException w:name="List Table 6 Colorful Accent 4" w:uiPriority="51"/>
+    <w:lsdException w:name="List Table 7 Colorful Accent 4" w:uiPriority="52"/>
+    <w:lsdException w:name="List Table 1 Light Accent 5" w:uiPriority="46"/>
+    <w:lsdException w:name="List Table 2 Accent 5" w:uiPriority="47"/>
+    <w:lsdException w:name="List Table 3 Accent 5" w:uiPriority="48"/>
+    <w:lsdException w:name="List Table 4 Accent 5" w:uiPriority="49"/>
+    <w:lsdException w:name="List Table 5 Dark Accent 5" w:uiPriority="50"/>
+    <w:lsdException w:name="List Table 6 Colorful Accent 5" w:uiPriority="51"/>
+    <w:lsdException w:name="List Table 7 Colorful Accent 5" w:uiPriority="52"/>
+    <w:lsdException w:name="List Table 1 Light Accent 6" w:uiPriority="46"/>
+    <w:lsdException w:name="List Table 2 Accent 6" w:uiPriority="47"/>
+    <w:lsdException w:name="List Table 3 Accent 6" w:uiPriority="48"/>
+    <w:lsdException w:name="List Table 4 Accent 6" w:uiPriority="49"/>
+    <w:lsdException w:name="List Table 5 Dark Accent 6" w:uiPriority="50"/>
+    <w:lsdException w:name="List Table 6 Colorful Accent 6" w:uiPriority="51"/>
+    <w:lsdException w:name="List Table 7 Colorful Accent 6" w:uiPriority="52"/>
   </w:latentStyles>
   <w:style w:type="paragraph" w:default="1" w:styleId="Normal">
     <w:name w:val="Normal"/>

</xml_diff>